<commit_message>
update with further steps following ica
</commit_message>
<xml_diff>
--- a/Intern Visual Readme.docx
+++ b/Intern Visual Readme.docx
@@ -4,7 +4,23 @@
   <w:body>
     <w:p>
       <w:r>
-        <w:t>In the matlab command line type “eeglab” and press enter</w:t>
+        <w:t xml:space="preserve">In the </w:t>
+      </w:r>
+      <w:proofErr w:type="spellStart"/>
+      <w:r>
+        <w:t>matlab</w:t>
+      </w:r>
+      <w:proofErr w:type="spellEnd"/>
+      <w:r>
+        <w:t xml:space="preserve"> command line type “</w:t>
+      </w:r>
+      <w:proofErr w:type="spellStart"/>
+      <w:r>
+        <w:t>eeglab</w:t>
+      </w:r>
+      <w:proofErr w:type="spellEnd"/>
+      <w:r>
+        <w:t>” and press enter</w:t>
       </w:r>
     </w:p>
     <w:p/>
@@ -13,7 +29,21 @@
         <w:rPr>
           <w:u w:val="single"/>
         </w:rPr>
-        <w:t>To extract eeglab data from the Brain Products recording files</w:t>
+        <w:t xml:space="preserve">To extract </w:t>
+      </w:r>
+      <w:proofErr w:type="spellStart"/>
+      <w:r>
+        <w:rPr>
+          <w:u w:val="single"/>
+        </w:rPr>
+        <w:t>eeglab</w:t>
+      </w:r>
+      <w:proofErr w:type="spellEnd"/>
+      <w:r>
+        <w:rPr>
+          <w:u w:val="single"/>
+        </w:rPr>
+        <w:t xml:space="preserve"> data from the Brain Products recording files</w:t>
       </w:r>
       <w:r>
         <w:t>:</w:t>
@@ -21,7 +51,20 @@
     </w:p>
     <w:p>
       <w:r>
-        <w:t>Select File &gt; Import Data &gt; Using EEGLAB functions and plugins &gt; From Brain Vis. Rec. .vhdr file</w:t>
+        <w:t xml:space="preserve">Select File &gt; Import Data &gt; Using EEGLAB functions and plugins &gt; From Brain Vis. </w:t>
+      </w:r>
+      <w:proofErr w:type="gramStart"/>
+      <w:r>
+        <w:t>Rec. .</w:t>
+      </w:r>
+      <w:proofErr w:type="spellStart"/>
+      <w:r>
+        <w:t>vhdr</w:t>
+      </w:r>
+      <w:proofErr w:type="spellEnd"/>
+      <w:proofErr w:type="gramEnd"/>
+      <w:r>
+        <w:t xml:space="preserve"> file</w:t>
       </w:r>
     </w:p>
     <w:p/>
@@ -125,6 +168,7 @@
         </w:rPr>
         <w:t xml:space="preserve">For </w:t>
       </w:r>
+      <w:proofErr w:type="spellStart"/>
       <w:r>
         <w:rPr>
           <w:sz w:val="20"/>
@@ -132,6 +176,7 @@
         </w:rPr>
         <w:t>eDT_angry</w:t>
       </w:r>
+      <w:proofErr w:type="spellEnd"/>
       <w:r>
         <w:rPr>
           <w:sz w:val="20"/>
@@ -139,6 +184,7 @@
         </w:rPr>
         <w:t>: REDWOOD/Blackbird/Intern Folder/ERP/160907-/</w:t>
       </w:r>
+      <w:proofErr w:type="spellStart"/>
       <w:r>
         <w:rPr>
           <w:sz w:val="20"/>
@@ -146,19 +192,13 @@
         </w:rPr>
         <w:t>eDT_angry</w:t>
       </w:r>
-      <w:r>
-        <w:rPr>
-          <w:sz w:val="20"/>
-          <w:szCs w:val="20"/>
-        </w:rPr>
-        <w:t>/[participant id number, i.e., 173]</w:t>
-      </w:r>
-      <w:r>
-        <w:rPr>
-          <w:sz w:val="20"/>
-          <w:szCs w:val="20"/>
-        </w:rPr>
-        <w:t xml:space="preserve"> </w:t>
+      <w:proofErr w:type="spellEnd"/>
+      <w:r>
+        <w:rPr>
+          <w:sz w:val="20"/>
+          <w:szCs w:val="20"/>
+        </w:rPr>
+        <w:t xml:space="preserve">/[participant id number, i.e., 173] </w:t>
       </w:r>
     </w:p>
     <w:p>
@@ -180,6 +220,7 @@
         </w:rPr>
         <w:t xml:space="preserve">For </w:t>
       </w:r>
+      <w:proofErr w:type="spellStart"/>
       <w:r>
         <w:rPr>
           <w:sz w:val="20"/>
@@ -187,6 +228,7 @@
         </w:rPr>
         <w:t>eDT_happy</w:t>
       </w:r>
+      <w:proofErr w:type="spellEnd"/>
       <w:r>
         <w:rPr>
           <w:sz w:val="20"/>
@@ -194,6 +236,7 @@
         </w:rPr>
         <w:t>: REDWOOD/Blackbird/Intern Folder/ERP/160907-/</w:t>
       </w:r>
+      <w:proofErr w:type="spellStart"/>
       <w:r>
         <w:rPr>
           <w:sz w:val="20"/>
@@ -201,19 +244,13 @@
         </w:rPr>
         <w:t>eDT_happy</w:t>
       </w:r>
-      <w:r>
-        <w:rPr>
-          <w:sz w:val="20"/>
-          <w:szCs w:val="20"/>
-        </w:rPr>
-        <w:t>/[participant id number, i.e., 173]</w:t>
-      </w:r>
-      <w:r>
-        <w:rPr>
-          <w:sz w:val="20"/>
-          <w:szCs w:val="20"/>
-        </w:rPr>
-        <w:t xml:space="preserve"> </w:t>
+      <w:proofErr w:type="spellEnd"/>
+      <w:r>
+        <w:rPr>
+          <w:sz w:val="20"/>
+          <w:szCs w:val="20"/>
+        </w:rPr>
+        <w:t xml:space="preserve">/[participant id number, i.e., 173] </w:t>
       </w:r>
     </w:p>
     <w:p>
@@ -235,6 +272,7 @@
         </w:rPr>
         <w:t xml:space="preserve">For </w:t>
       </w:r>
+      <w:proofErr w:type="spellStart"/>
       <w:r>
         <w:rPr>
           <w:sz w:val="20"/>
@@ -242,6 +280,7 @@
         </w:rPr>
         <w:t>eDT_calm</w:t>
       </w:r>
+      <w:proofErr w:type="spellEnd"/>
       <w:r>
         <w:rPr>
           <w:sz w:val="20"/>
@@ -249,6 +288,7 @@
         </w:rPr>
         <w:t>: REDWOOD/Blackbird/Intern Folder/ERP/160907-/</w:t>
       </w:r>
+      <w:proofErr w:type="spellStart"/>
       <w:r>
         <w:rPr>
           <w:sz w:val="20"/>
@@ -256,19 +296,13 @@
         </w:rPr>
         <w:t>eDT_calm</w:t>
       </w:r>
-      <w:r>
-        <w:rPr>
-          <w:sz w:val="20"/>
-          <w:szCs w:val="20"/>
-        </w:rPr>
-        <w:t>/[participant id number, i.e., 173]</w:t>
-      </w:r>
-      <w:r>
-        <w:rPr>
-          <w:sz w:val="20"/>
-          <w:szCs w:val="20"/>
-        </w:rPr>
-        <w:t xml:space="preserve"> </w:t>
+      <w:proofErr w:type="spellEnd"/>
+      <w:r>
+        <w:rPr>
+          <w:sz w:val="20"/>
+          <w:szCs w:val="20"/>
+        </w:rPr>
+        <w:t xml:space="preserve">/[participant id number, i.e., 173] </w:t>
       </w:r>
     </w:p>
     <w:p>
@@ -288,8 +322,17 @@
           <w:sz w:val="20"/>
           <w:szCs w:val="20"/>
         </w:rPr>
-        <w:t>For eGNG_faces_angry</w:t>
-      </w:r>
+        <w:t xml:space="preserve">For </w:t>
+      </w:r>
+      <w:proofErr w:type="spellStart"/>
+      <w:r>
+        <w:rPr>
+          <w:sz w:val="20"/>
+          <w:szCs w:val="20"/>
+        </w:rPr>
+        <w:t>eGNG_faces_angry</w:t>
+      </w:r>
+      <w:proofErr w:type="spellEnd"/>
       <w:r>
         <w:rPr>
           <w:sz w:val="20"/>
@@ -297,6 +340,7 @@
         </w:rPr>
         <w:t>: REDWOOD/Blackbird/Intern Folder/ERP/160907-/</w:t>
       </w:r>
+      <w:proofErr w:type="spellStart"/>
       <w:r>
         <w:rPr>
           <w:sz w:val="20"/>
@@ -304,19 +348,13 @@
         </w:rPr>
         <w:t>eGNG_faces_angry</w:t>
       </w:r>
-      <w:r>
-        <w:rPr>
-          <w:sz w:val="20"/>
-          <w:szCs w:val="20"/>
-        </w:rPr>
-        <w:t>/[participant id number, i.e., 173]</w:t>
-      </w:r>
-      <w:r>
-        <w:rPr>
-          <w:sz w:val="20"/>
-          <w:szCs w:val="20"/>
-        </w:rPr>
-        <w:t xml:space="preserve"> </w:t>
+      <w:proofErr w:type="spellEnd"/>
+      <w:r>
+        <w:rPr>
+          <w:sz w:val="20"/>
+          <w:szCs w:val="20"/>
+        </w:rPr>
+        <w:t xml:space="preserve">/[participant id number, i.e., 173] </w:t>
       </w:r>
     </w:p>
     <w:p>
@@ -338,6 +376,7 @@
         </w:rPr>
         <w:t xml:space="preserve">For </w:t>
       </w:r>
+      <w:proofErr w:type="spellStart"/>
       <w:r>
         <w:rPr>
           <w:sz w:val="20"/>
@@ -345,6 +384,7 @@
         </w:rPr>
         <w:t>eGNG_faces_happy</w:t>
       </w:r>
+      <w:proofErr w:type="spellEnd"/>
       <w:r>
         <w:rPr>
           <w:sz w:val="20"/>
@@ -352,6 +392,7 @@
         </w:rPr>
         <w:t>: REDWOOD/Blackbird/Intern Folder/ERP/160907-/</w:t>
       </w:r>
+      <w:proofErr w:type="spellStart"/>
       <w:r>
         <w:rPr>
           <w:sz w:val="20"/>
@@ -359,19 +400,13 @@
         </w:rPr>
         <w:t>eGNG_faces_happy</w:t>
       </w:r>
-      <w:r>
-        <w:rPr>
-          <w:sz w:val="20"/>
-          <w:szCs w:val="20"/>
-        </w:rPr>
-        <w:t>/[participant id number, i.e., 173]</w:t>
-      </w:r>
-      <w:r>
-        <w:rPr>
-          <w:sz w:val="20"/>
-          <w:szCs w:val="20"/>
-        </w:rPr>
-        <w:t xml:space="preserve"> </w:t>
+      <w:proofErr w:type="spellEnd"/>
+      <w:r>
+        <w:rPr>
+          <w:sz w:val="20"/>
+          <w:szCs w:val="20"/>
+        </w:rPr>
+        <w:t xml:space="preserve">/[participant id number, i.e., 173] </w:t>
       </w:r>
     </w:p>
     <w:p>
@@ -393,6 +428,7 @@
         </w:rPr>
         <w:t xml:space="preserve">For </w:t>
       </w:r>
+      <w:proofErr w:type="spellStart"/>
       <w:r>
         <w:rPr>
           <w:sz w:val="20"/>
@@ -400,6 +436,7 @@
         </w:rPr>
         <w:t>eGNG_IAPS_negative</w:t>
       </w:r>
+      <w:proofErr w:type="spellEnd"/>
       <w:r>
         <w:rPr>
           <w:sz w:val="20"/>
@@ -407,6 +444,7 @@
         </w:rPr>
         <w:t>: REDWOOD/Blackbird/Intern Folder/ERP/160907-/</w:t>
       </w:r>
+      <w:proofErr w:type="spellStart"/>
       <w:r>
         <w:rPr>
           <w:sz w:val="20"/>
@@ -414,19 +452,13 @@
         </w:rPr>
         <w:t>eGNG_IAPS_negative</w:t>
       </w:r>
-      <w:r>
-        <w:rPr>
-          <w:sz w:val="20"/>
-          <w:szCs w:val="20"/>
-        </w:rPr>
-        <w:t>/[participant id number, i.e., 173]</w:t>
-      </w:r>
-      <w:r>
-        <w:rPr>
-          <w:sz w:val="20"/>
-          <w:szCs w:val="20"/>
-        </w:rPr>
-        <w:t xml:space="preserve"> </w:t>
+      <w:proofErr w:type="spellEnd"/>
+      <w:r>
+        <w:rPr>
+          <w:sz w:val="20"/>
+          <w:szCs w:val="20"/>
+        </w:rPr>
+        <w:t xml:space="preserve">/[participant id number, i.e., 173] </w:t>
       </w:r>
     </w:p>
     <w:p>
@@ -448,6 +480,7 @@
         </w:rPr>
         <w:t xml:space="preserve">For </w:t>
       </w:r>
+      <w:proofErr w:type="spellStart"/>
       <w:r>
         <w:rPr>
           <w:sz w:val="20"/>
@@ -455,6 +488,7 @@
         </w:rPr>
         <w:t>eGNG_IAPS_positive</w:t>
       </w:r>
+      <w:proofErr w:type="spellEnd"/>
       <w:r>
         <w:rPr>
           <w:sz w:val="20"/>
@@ -462,6 +496,7 @@
         </w:rPr>
         <w:t>: REDWOOD/Blackbird/Intern Folder/ERP/160907-/</w:t>
       </w:r>
+      <w:proofErr w:type="spellStart"/>
       <w:r>
         <w:rPr>
           <w:sz w:val="20"/>
@@ -469,19 +504,13 @@
         </w:rPr>
         <w:t>eGNG_IAPS_positive</w:t>
       </w:r>
-      <w:r>
-        <w:rPr>
-          <w:sz w:val="20"/>
-          <w:szCs w:val="20"/>
-        </w:rPr>
-        <w:t>/[participant id number, i.e., 173]</w:t>
-      </w:r>
-      <w:r>
-        <w:rPr>
-          <w:sz w:val="20"/>
-          <w:szCs w:val="20"/>
-        </w:rPr>
-        <w:t xml:space="preserve"> </w:t>
+      <w:proofErr w:type="spellEnd"/>
+      <w:r>
+        <w:rPr>
+          <w:sz w:val="20"/>
+          <w:szCs w:val="20"/>
+        </w:rPr>
+        <w:t xml:space="preserve">/[participant id number, i.e., 173] </w:t>
       </w:r>
     </w:p>
     <w:p>
@@ -501,35 +530,7 @@
           <w:sz w:val="20"/>
           <w:szCs w:val="20"/>
         </w:rPr>
-        <w:t xml:space="preserve">For </w:t>
-      </w:r>
-      <w:r>
-        <w:rPr>
-          <w:sz w:val="20"/>
-          <w:szCs w:val="20"/>
-        </w:rPr>
-        <w:t>GNG</w:t>
-      </w:r>
-      <w:r>
-        <w:rPr>
-          <w:sz w:val="20"/>
-          <w:szCs w:val="20"/>
-        </w:rPr>
-        <w:t>: REDWOOD/Blackbird/Intern Folder/ERP/160907-/</w:t>
-      </w:r>
-      <w:r>
-        <w:rPr>
-          <w:sz w:val="20"/>
-          <w:szCs w:val="20"/>
-        </w:rPr>
-        <w:t>GNG</w:t>
-      </w:r>
-      <w:r>
-        <w:rPr>
-          <w:sz w:val="20"/>
-          <w:szCs w:val="20"/>
-        </w:rPr>
-        <w:t>/[participant id number, i.e., 173]</w:t>
+        <w:t>For GNG: REDWOOD/Blackbird/Intern Folder/ERP/160907-/GNG/[participant id number, i.e., 173]</w:t>
       </w:r>
     </w:p>
     <w:p/>
@@ -576,14 +577,23 @@
           <w:szCs w:val="20"/>
         </w:rPr>
         <w:lastRenderedPageBreak/>
-        <w:t>For eDT_angry start with: eDT_Angry_Session1</w:t>
-      </w:r>
-      <w:r>
-        <w:rPr>
-          <w:sz w:val="20"/>
-          <w:szCs w:val="20"/>
-        </w:rPr>
-        <w:t>_[participant id number, i.e., 173]</w:t>
+        <w:t xml:space="preserve">For </w:t>
+      </w:r>
+      <w:proofErr w:type="spellStart"/>
+      <w:r>
+        <w:rPr>
+          <w:sz w:val="20"/>
+          <w:szCs w:val="20"/>
+        </w:rPr>
+        <w:t>eDT_angry</w:t>
+      </w:r>
+      <w:proofErr w:type="spellEnd"/>
+      <w:r>
+        <w:rPr>
+          <w:sz w:val="20"/>
+          <w:szCs w:val="20"/>
+        </w:rPr>
+        <w:t xml:space="preserve"> start with: eDT_Angry_Session1_[participant id number, i.e., 173]</w:t>
       </w:r>
     </w:p>
     <w:p>
@@ -603,35 +613,23 @@
           <w:sz w:val="20"/>
           <w:szCs w:val="20"/>
         </w:rPr>
-        <w:t>For eDT_</w:t>
-      </w:r>
-      <w:r>
-        <w:rPr>
-          <w:sz w:val="20"/>
-          <w:szCs w:val="20"/>
-        </w:rPr>
-        <w:t>calm</w:t>
-      </w:r>
-      <w:r>
-        <w:rPr>
-          <w:sz w:val="20"/>
-          <w:szCs w:val="20"/>
-        </w:rPr>
-        <w:t xml:space="preserve"> start with: eDT_</w:t>
-      </w:r>
-      <w:r>
-        <w:rPr>
-          <w:sz w:val="20"/>
-          <w:szCs w:val="20"/>
-        </w:rPr>
-        <w:t>Calm</w:t>
-      </w:r>
-      <w:r>
-        <w:rPr>
-          <w:sz w:val="20"/>
-          <w:szCs w:val="20"/>
-        </w:rPr>
-        <w:t>_Session1_[participant id number, i.e., 173]</w:t>
+        <w:t xml:space="preserve">For </w:t>
+      </w:r>
+      <w:proofErr w:type="spellStart"/>
+      <w:r>
+        <w:rPr>
+          <w:sz w:val="20"/>
+          <w:szCs w:val="20"/>
+        </w:rPr>
+        <w:t>eDT_calm</w:t>
+      </w:r>
+      <w:proofErr w:type="spellEnd"/>
+      <w:r>
+        <w:rPr>
+          <w:sz w:val="20"/>
+          <w:szCs w:val="20"/>
+        </w:rPr>
+        <w:t xml:space="preserve"> start with: eDT_Calm_Session1_[participant id number, i.e., 173]</w:t>
       </w:r>
     </w:p>
     <w:p>
@@ -651,35 +649,23 @@
           <w:sz w:val="20"/>
           <w:szCs w:val="20"/>
         </w:rPr>
-        <w:t>For eDT_</w:t>
-      </w:r>
-      <w:r>
-        <w:rPr>
-          <w:sz w:val="20"/>
-          <w:szCs w:val="20"/>
-        </w:rPr>
-        <w:t>happy</w:t>
-      </w:r>
-      <w:r>
-        <w:rPr>
-          <w:sz w:val="20"/>
-          <w:szCs w:val="20"/>
-        </w:rPr>
-        <w:t xml:space="preserve"> start with: eDT_</w:t>
-      </w:r>
-      <w:r>
-        <w:rPr>
-          <w:sz w:val="20"/>
-          <w:szCs w:val="20"/>
-        </w:rPr>
-        <w:t>Happy</w:t>
-      </w:r>
-      <w:r>
-        <w:rPr>
-          <w:sz w:val="20"/>
-          <w:szCs w:val="20"/>
-        </w:rPr>
-        <w:t>_Session1_[participant id number, i.e., 173]</w:t>
+        <w:t xml:space="preserve">For </w:t>
+      </w:r>
+      <w:proofErr w:type="spellStart"/>
+      <w:r>
+        <w:rPr>
+          <w:sz w:val="20"/>
+          <w:szCs w:val="20"/>
+        </w:rPr>
+        <w:t>eDT_happy</w:t>
+      </w:r>
+      <w:proofErr w:type="spellEnd"/>
+      <w:r>
+        <w:rPr>
+          <w:sz w:val="20"/>
+          <w:szCs w:val="20"/>
+        </w:rPr>
+        <w:t xml:space="preserve"> start with: eDT_Happy_Session1_[participant id number, i.e., 173]</w:t>
       </w:r>
     </w:p>
     <w:p>
@@ -701,19 +687,21 @@
         </w:rPr>
         <w:t xml:space="preserve">For </w:t>
       </w:r>
-      <w:r>
-        <w:rPr>
-          <w:sz w:val="20"/>
-          <w:szCs w:val="20"/>
-        </w:rPr>
-        <w:t>eGNG_faces_angry start with: eGNG</w:t>
-      </w:r>
-      <w:r>
-        <w:rPr>
-          <w:sz w:val="20"/>
-          <w:szCs w:val="20"/>
-        </w:rPr>
-        <w:t>_Angry_Session1_[participant id number, i.e., 173]</w:t>
+      <w:proofErr w:type="spellStart"/>
+      <w:r>
+        <w:rPr>
+          <w:sz w:val="20"/>
+          <w:szCs w:val="20"/>
+        </w:rPr>
+        <w:t>eGNG_faces_angry</w:t>
+      </w:r>
+      <w:proofErr w:type="spellEnd"/>
+      <w:r>
+        <w:rPr>
+          <w:sz w:val="20"/>
+          <w:szCs w:val="20"/>
+        </w:rPr>
+        <w:t xml:space="preserve"> start with: eGNG_Angry_Session1_[participant id number, i.e., 173]</w:t>
       </w:r>
     </w:p>
     <w:p>
@@ -733,35 +721,23 @@
           <w:sz w:val="20"/>
           <w:szCs w:val="20"/>
         </w:rPr>
-        <w:t>For eGNG_faces_</w:t>
-      </w:r>
-      <w:r>
-        <w:rPr>
-          <w:sz w:val="20"/>
-          <w:szCs w:val="20"/>
-        </w:rPr>
-        <w:t>happy</w:t>
-      </w:r>
-      <w:r>
-        <w:rPr>
-          <w:sz w:val="20"/>
-          <w:szCs w:val="20"/>
-        </w:rPr>
-        <w:t xml:space="preserve"> start with: eGNG_</w:t>
-      </w:r>
-      <w:r>
-        <w:rPr>
-          <w:sz w:val="20"/>
-          <w:szCs w:val="20"/>
-        </w:rPr>
-        <w:t>Happy</w:t>
-      </w:r>
-      <w:r>
-        <w:rPr>
-          <w:sz w:val="20"/>
-          <w:szCs w:val="20"/>
-        </w:rPr>
-        <w:t>_Session1_[participant id number, i.e., 173]</w:t>
+        <w:t xml:space="preserve">For </w:t>
+      </w:r>
+      <w:proofErr w:type="spellStart"/>
+      <w:r>
+        <w:rPr>
+          <w:sz w:val="20"/>
+          <w:szCs w:val="20"/>
+        </w:rPr>
+        <w:t>eGNG_faces_happy</w:t>
+      </w:r>
+      <w:proofErr w:type="spellEnd"/>
+      <w:r>
+        <w:rPr>
+          <w:sz w:val="20"/>
+          <w:szCs w:val="20"/>
+        </w:rPr>
+        <w:t xml:space="preserve"> start with: eGNG_Happy_Session1_[participant id number, i.e., 173]</w:t>
       </w:r>
     </w:p>
     <w:p>
@@ -781,49 +757,23 @@
           <w:sz w:val="20"/>
           <w:szCs w:val="20"/>
         </w:rPr>
-        <w:t>For eGNG_</w:t>
-      </w:r>
-      <w:r>
-        <w:rPr>
-          <w:sz w:val="20"/>
-          <w:szCs w:val="20"/>
-        </w:rPr>
-        <w:t>IAPS</w:t>
-      </w:r>
-      <w:r>
-        <w:rPr>
-          <w:sz w:val="20"/>
-          <w:szCs w:val="20"/>
-        </w:rPr>
-        <w:t>_</w:t>
-      </w:r>
-      <w:r>
-        <w:rPr>
-          <w:sz w:val="20"/>
-          <w:szCs w:val="20"/>
-        </w:rPr>
-        <w:t>negative</w:t>
-      </w:r>
-      <w:r>
-        <w:rPr>
-          <w:sz w:val="20"/>
-          <w:szCs w:val="20"/>
-        </w:rPr>
-        <w:t xml:space="preserve"> start with: eGNG_</w:t>
-      </w:r>
-      <w:r>
-        <w:rPr>
-          <w:sz w:val="20"/>
-          <w:szCs w:val="20"/>
-        </w:rPr>
-        <w:t>IAPS_negative</w:t>
-      </w:r>
-      <w:r>
-        <w:rPr>
-          <w:sz w:val="20"/>
-          <w:szCs w:val="20"/>
-        </w:rPr>
-        <w:t>_Session1_[participant id number, i.e., 173]</w:t>
+        <w:t xml:space="preserve">For </w:t>
+      </w:r>
+      <w:proofErr w:type="spellStart"/>
+      <w:r>
+        <w:rPr>
+          <w:sz w:val="20"/>
+          <w:szCs w:val="20"/>
+        </w:rPr>
+        <w:t>eGNG_IAPS_negative</w:t>
+      </w:r>
+      <w:proofErr w:type="spellEnd"/>
+      <w:r>
+        <w:rPr>
+          <w:sz w:val="20"/>
+          <w:szCs w:val="20"/>
+        </w:rPr>
+        <w:t xml:space="preserve"> start with: eGNG_IAPS_negative_Session1_[participant id number, i.e., 173]</w:t>
       </w:r>
     </w:p>
     <w:p>
@@ -843,49 +793,23 @@
           <w:sz w:val="20"/>
           <w:szCs w:val="20"/>
         </w:rPr>
-        <w:t>For eGNG_</w:t>
-      </w:r>
-      <w:r>
-        <w:rPr>
-          <w:sz w:val="20"/>
-          <w:szCs w:val="20"/>
-        </w:rPr>
-        <w:t>IAPS</w:t>
-      </w:r>
-      <w:r>
-        <w:rPr>
-          <w:sz w:val="20"/>
-          <w:szCs w:val="20"/>
-        </w:rPr>
-        <w:t>_</w:t>
-      </w:r>
-      <w:r>
-        <w:rPr>
-          <w:sz w:val="20"/>
-          <w:szCs w:val="20"/>
-        </w:rPr>
-        <w:t>positive</w:t>
-      </w:r>
-      <w:r>
-        <w:rPr>
-          <w:sz w:val="20"/>
-          <w:szCs w:val="20"/>
-        </w:rPr>
-        <w:t xml:space="preserve"> start with: eGNG_</w:t>
-      </w:r>
-      <w:r>
-        <w:rPr>
-          <w:sz w:val="20"/>
-          <w:szCs w:val="20"/>
-        </w:rPr>
-        <w:t>IAPS_positive</w:t>
-      </w:r>
-      <w:r>
-        <w:rPr>
-          <w:sz w:val="20"/>
-          <w:szCs w:val="20"/>
-        </w:rPr>
-        <w:t>_Session1_[participant id number, i.e., 173]</w:t>
+        <w:t xml:space="preserve">For </w:t>
+      </w:r>
+      <w:proofErr w:type="spellStart"/>
+      <w:r>
+        <w:rPr>
+          <w:sz w:val="20"/>
+          <w:szCs w:val="20"/>
+        </w:rPr>
+        <w:t>eGNG_IAPS_positive</w:t>
+      </w:r>
+      <w:proofErr w:type="spellEnd"/>
+      <w:r>
+        <w:rPr>
+          <w:sz w:val="20"/>
+          <w:szCs w:val="20"/>
+        </w:rPr>
+        <w:t xml:space="preserve"> start with: eGNG_IAPS_positive_Session1_[participant id number, i.e., 173]</w:t>
       </w:r>
     </w:p>
     <w:p>
@@ -905,35 +829,7 @@
           <w:sz w:val="20"/>
           <w:szCs w:val="20"/>
         </w:rPr>
-        <w:t xml:space="preserve">For </w:t>
-      </w:r>
-      <w:r>
-        <w:rPr>
-          <w:sz w:val="20"/>
-          <w:szCs w:val="20"/>
-        </w:rPr>
-        <w:t>GNG</w:t>
-      </w:r>
-      <w:r>
-        <w:rPr>
-          <w:sz w:val="20"/>
-          <w:szCs w:val="20"/>
-        </w:rPr>
-        <w:t xml:space="preserve"> start with: </w:t>
-      </w:r>
-      <w:r>
-        <w:rPr>
-          <w:sz w:val="20"/>
-          <w:szCs w:val="20"/>
-        </w:rPr>
-        <w:t>GNG</w:t>
-      </w:r>
-      <w:r>
-        <w:rPr>
-          <w:sz w:val="20"/>
-          <w:szCs w:val="20"/>
-        </w:rPr>
-        <w:t>_Session1_[participant id number, i.e., 173]</w:t>
+        <w:t>For GNG start with: GNG_Session1_[participant id number, i.e., 173]</w:t>
       </w:r>
     </w:p>
     <w:p/>
@@ -945,25 +841,7 @@
         <w:rPr>
           <w:rStyle w:val="s1"/>
         </w:rPr>
-        <w:t>T</w:t>
-      </w:r>
-      <w:r>
-        <w:rPr>
-          <w:rStyle w:val="s1"/>
-        </w:rPr>
-        <w:t xml:space="preserve">he “Load a Brain Vision Data Exchange format dataset” window </w:t>
-      </w:r>
-      <w:r>
-        <w:rPr>
-          <w:rStyle w:val="s1"/>
-        </w:rPr>
-        <w:t>appears. E</w:t>
-      </w:r>
-      <w:r>
-        <w:rPr>
-          <w:rStyle w:val="s1"/>
-        </w:rPr>
-        <w:t>nter nothing beside Interval, and 1:34 beside Channels.</w:t>
+        <w:t>The “Load a Brain Vision Data Exchange format dataset” window appears. Enter nothing beside Interval, and 1:34 beside Channels.</w:t>
       </w:r>
     </w:p>
     <w:p/>
@@ -1085,7 +963,23 @@
           <w:sz w:val="20"/>
           <w:szCs w:val="20"/>
         </w:rPr>
-        <w:t xml:space="preserve">For eDT_angry there are 2 sessions </w:t>
+        <w:t xml:space="preserve">For </w:t>
+      </w:r>
+      <w:proofErr w:type="spellStart"/>
+      <w:r>
+        <w:rPr>
+          <w:sz w:val="20"/>
+          <w:szCs w:val="20"/>
+        </w:rPr>
+        <w:t>eDT_angry</w:t>
+      </w:r>
+      <w:proofErr w:type="spellEnd"/>
+      <w:r>
+        <w:rPr>
+          <w:sz w:val="20"/>
+          <w:szCs w:val="20"/>
+        </w:rPr>
+        <w:t xml:space="preserve"> there are 2 sessions </w:t>
       </w:r>
     </w:p>
     <w:p>
@@ -1105,28 +999,23 @@
           <w:sz w:val="20"/>
           <w:szCs w:val="20"/>
         </w:rPr>
-        <w:t>For eDT_</w:t>
-      </w:r>
-      <w:r>
-        <w:rPr>
-          <w:sz w:val="20"/>
-          <w:szCs w:val="20"/>
-        </w:rPr>
-        <w:t>calm</w:t>
-      </w:r>
-      <w:r>
-        <w:rPr>
-          <w:sz w:val="20"/>
-          <w:szCs w:val="20"/>
-        </w:rPr>
-        <w:t xml:space="preserve"> there are 2 sessions</w:t>
-      </w:r>
-      <w:r>
-        <w:rPr>
-          <w:sz w:val="20"/>
-          <w:szCs w:val="20"/>
-        </w:rPr>
-        <w:t xml:space="preserve"> </w:t>
+        <w:t xml:space="preserve">For </w:t>
+      </w:r>
+      <w:proofErr w:type="spellStart"/>
+      <w:r>
+        <w:rPr>
+          <w:sz w:val="20"/>
+          <w:szCs w:val="20"/>
+        </w:rPr>
+        <w:t>eDT_calm</w:t>
+      </w:r>
+      <w:proofErr w:type="spellEnd"/>
+      <w:r>
+        <w:rPr>
+          <w:sz w:val="20"/>
+          <w:szCs w:val="20"/>
+        </w:rPr>
+        <w:t xml:space="preserve"> there are 2 sessions </w:t>
       </w:r>
     </w:p>
     <w:p>
@@ -1146,15 +1035,17 @@
           <w:sz w:val="20"/>
           <w:szCs w:val="20"/>
         </w:rPr>
-        <w:t>For eDT_</w:t>
-      </w:r>
-      <w:r>
-        <w:rPr>
-          <w:sz w:val="20"/>
-          <w:szCs w:val="20"/>
-        </w:rPr>
-        <w:t>happy</w:t>
-      </w:r>
+        <w:t xml:space="preserve">For </w:t>
+      </w:r>
+      <w:proofErr w:type="spellStart"/>
+      <w:r>
+        <w:rPr>
+          <w:sz w:val="20"/>
+          <w:szCs w:val="20"/>
+        </w:rPr>
+        <w:t>eDT_happy</w:t>
+      </w:r>
+      <w:proofErr w:type="spellEnd"/>
       <w:r>
         <w:rPr>
           <w:sz w:val="20"/>
@@ -1180,7 +1071,23 @@
           <w:sz w:val="20"/>
           <w:szCs w:val="20"/>
         </w:rPr>
-        <w:t>For eGNG_faces_angry there are 5 sessions for CARPP participants, 2 sessions for BETTA participants</w:t>
+        <w:t xml:space="preserve">For </w:t>
+      </w:r>
+      <w:proofErr w:type="spellStart"/>
+      <w:r>
+        <w:rPr>
+          <w:sz w:val="20"/>
+          <w:szCs w:val="20"/>
+        </w:rPr>
+        <w:t>eGNG_faces_angry</w:t>
+      </w:r>
+      <w:proofErr w:type="spellEnd"/>
+      <w:r>
+        <w:rPr>
+          <w:sz w:val="20"/>
+          <w:szCs w:val="20"/>
+        </w:rPr>
+        <w:t xml:space="preserve"> there are 5 sessions for CARPP participants, 2 sessions for BETTA participants</w:t>
       </w:r>
     </w:p>
     <w:p>
@@ -1200,28 +1107,23 @@
           <w:sz w:val="20"/>
           <w:szCs w:val="20"/>
         </w:rPr>
-        <w:t>For eGNG_faces_</w:t>
-      </w:r>
-      <w:r>
-        <w:rPr>
-          <w:sz w:val="20"/>
-          <w:szCs w:val="20"/>
-        </w:rPr>
-        <w:t>happy</w:t>
-      </w:r>
-      <w:r>
-        <w:rPr>
-          <w:sz w:val="20"/>
-          <w:szCs w:val="20"/>
-        </w:rPr>
-        <w:t xml:space="preserve"> there are 5 sessions for CARPP participants, 2 sessions for BETTA participants</w:t>
-      </w:r>
-      <w:r>
-        <w:rPr>
-          <w:sz w:val="20"/>
-          <w:szCs w:val="20"/>
-        </w:rPr>
-        <w:t xml:space="preserve"> </w:t>
+        <w:t xml:space="preserve">For </w:t>
+      </w:r>
+      <w:proofErr w:type="spellStart"/>
+      <w:r>
+        <w:rPr>
+          <w:sz w:val="20"/>
+          <w:szCs w:val="20"/>
+        </w:rPr>
+        <w:t>eGNG_faces_happy</w:t>
+      </w:r>
+      <w:proofErr w:type="spellEnd"/>
+      <w:r>
+        <w:rPr>
+          <w:sz w:val="20"/>
+          <w:szCs w:val="20"/>
+        </w:rPr>
+        <w:t xml:space="preserve"> there are 5 sessions for CARPP participants, 2 sessions for BETTA participants </w:t>
       </w:r>
     </w:p>
     <w:p>
@@ -1241,42 +1143,23 @@
           <w:sz w:val="20"/>
           <w:szCs w:val="20"/>
         </w:rPr>
-        <w:t>For eGNG_</w:t>
-      </w:r>
-      <w:r>
-        <w:rPr>
-          <w:sz w:val="20"/>
-          <w:szCs w:val="20"/>
-        </w:rPr>
-        <w:t>IAPS</w:t>
-      </w:r>
-      <w:r>
-        <w:rPr>
-          <w:sz w:val="20"/>
-          <w:szCs w:val="20"/>
-        </w:rPr>
-        <w:t>_</w:t>
-      </w:r>
-      <w:r>
-        <w:rPr>
-          <w:sz w:val="20"/>
-          <w:szCs w:val="20"/>
-        </w:rPr>
-        <w:t>negative</w:t>
-      </w:r>
-      <w:r>
-        <w:rPr>
-          <w:sz w:val="20"/>
-          <w:szCs w:val="20"/>
-        </w:rPr>
-        <w:t xml:space="preserve"> there are </w:t>
-      </w:r>
-      <w:r>
-        <w:rPr>
-          <w:sz w:val="20"/>
-          <w:szCs w:val="20"/>
-        </w:rPr>
-        <w:t xml:space="preserve">2 sessions </w:t>
+        <w:t xml:space="preserve">For </w:t>
+      </w:r>
+      <w:proofErr w:type="spellStart"/>
+      <w:r>
+        <w:rPr>
+          <w:sz w:val="20"/>
+          <w:szCs w:val="20"/>
+        </w:rPr>
+        <w:t>eGNG_IAPS_negative</w:t>
+      </w:r>
+      <w:proofErr w:type="spellEnd"/>
+      <w:r>
+        <w:rPr>
+          <w:sz w:val="20"/>
+          <w:szCs w:val="20"/>
+        </w:rPr>
+        <w:t xml:space="preserve"> there are 2 sessions </w:t>
       </w:r>
     </w:p>
     <w:p>
@@ -1296,15 +1179,17 @@
           <w:sz w:val="20"/>
           <w:szCs w:val="20"/>
         </w:rPr>
-        <w:t>For eGNG_IAPS_</w:t>
-      </w:r>
-      <w:r>
-        <w:rPr>
-          <w:sz w:val="20"/>
-          <w:szCs w:val="20"/>
-        </w:rPr>
-        <w:t>positive</w:t>
-      </w:r>
+        <w:t xml:space="preserve">For </w:t>
+      </w:r>
+      <w:proofErr w:type="spellStart"/>
+      <w:r>
+        <w:rPr>
+          <w:sz w:val="20"/>
+          <w:szCs w:val="20"/>
+        </w:rPr>
+        <w:t>eGNG_IAPS_positive</w:t>
+      </w:r>
+      <w:proofErr w:type="spellEnd"/>
       <w:r>
         <w:rPr>
           <w:sz w:val="20"/>
@@ -1330,21 +1215,7 @@
           <w:sz w:val="20"/>
           <w:szCs w:val="20"/>
         </w:rPr>
-        <w:t xml:space="preserve">For </w:t>
-      </w:r>
-      <w:r>
-        <w:rPr>
-          <w:sz w:val="20"/>
-          <w:szCs w:val="20"/>
-        </w:rPr>
-        <w:t>GNG</w:t>
-      </w:r>
-      <w:r>
-        <w:rPr>
-          <w:sz w:val="20"/>
-          <w:szCs w:val="20"/>
-        </w:rPr>
-        <w:t xml:space="preserve"> there are 5 sessions for CARPP participants, 2 sessions for BETTA participants </w:t>
+        <w:t xml:space="preserve">For GNG there are 5 sessions for CARPP participants, 2 sessions for BETTA participants </w:t>
       </w:r>
     </w:p>
     <w:p>
@@ -1465,54 +1336,21 @@
         </w:rPr>
         <w:t xml:space="preserve">For </w:t>
       </w:r>
-      <w:r>
-        <w:rPr>
-          <w:sz w:val="20"/>
-          <w:szCs w:val="20"/>
-        </w:rPr>
-        <w:t>e</w:t>
-      </w:r>
-      <w:r>
-        <w:rPr>
-          <w:sz w:val="20"/>
-          <w:szCs w:val="20"/>
-        </w:rPr>
-        <w:t>DT</w:t>
-      </w:r>
-      <w:r>
-        <w:rPr>
-          <w:sz w:val="20"/>
-          <w:szCs w:val="20"/>
-        </w:rPr>
-        <w:t>_angry</w:t>
-      </w:r>
-      <w:r>
-        <w:rPr>
-          <w:sz w:val="20"/>
-          <w:szCs w:val="20"/>
-        </w:rPr>
-        <w:t xml:space="preserve"> enter </w:t>
-      </w:r>
-      <w:r>
-        <w:rPr>
-          <w:sz w:val="20"/>
-          <w:szCs w:val="20"/>
-        </w:rPr>
-        <w:t>1:2</w:t>
-      </w:r>
-      <w:r>
-        <w:rPr>
-          <w:sz w:val="20"/>
-          <w:szCs w:val="20"/>
-        </w:rPr>
-        <w:t xml:space="preserve"> in the dialogue box and press “okay”</w:t>
-      </w:r>
-      <w:r>
-        <w:rPr>
-          <w:sz w:val="20"/>
-          <w:szCs w:val="20"/>
-        </w:rPr>
-        <w:t xml:space="preserve"> </w:t>
+      <w:proofErr w:type="spellStart"/>
+      <w:r>
+        <w:rPr>
+          <w:sz w:val="20"/>
+          <w:szCs w:val="20"/>
+        </w:rPr>
+        <w:t>eDT_angry</w:t>
+      </w:r>
+      <w:proofErr w:type="spellEnd"/>
+      <w:r>
+        <w:rPr>
+          <w:sz w:val="20"/>
+          <w:szCs w:val="20"/>
+        </w:rPr>
+        <w:t xml:space="preserve"> enter 1:2 in the dialogue box and press “okay” </w:t>
       </w:r>
     </w:p>
     <w:p>
@@ -1534,20 +1372,15 @@
         </w:rPr>
         <w:t xml:space="preserve">For </w:t>
       </w:r>
-      <w:r>
-        <w:rPr>
-          <w:sz w:val="20"/>
-          <w:szCs w:val="20"/>
-        </w:rPr>
-        <w:t>eDT_</w:t>
-      </w:r>
-      <w:r>
-        <w:rPr>
-          <w:sz w:val="20"/>
-          <w:szCs w:val="20"/>
-        </w:rPr>
-        <w:t>calm</w:t>
-      </w:r>
+      <w:proofErr w:type="spellStart"/>
+      <w:r>
+        <w:rPr>
+          <w:sz w:val="20"/>
+          <w:szCs w:val="20"/>
+        </w:rPr>
+        <w:t>eDT_calm</w:t>
+      </w:r>
+      <w:proofErr w:type="spellEnd"/>
       <w:r>
         <w:rPr>
           <w:sz w:val="20"/>
@@ -1560,14 +1393,7 @@
           <w:sz w:val="20"/>
           <w:szCs w:val="20"/>
         </w:rPr>
-        <w:t>in the dialogue box and press “okay”</w:t>
-      </w:r>
-      <w:r>
-        <w:rPr>
-          <w:sz w:val="20"/>
-          <w:szCs w:val="20"/>
-        </w:rPr>
-        <w:t xml:space="preserve"> </w:t>
+        <w:t xml:space="preserve">in the dialogue box and press “okay” </w:t>
       </w:r>
     </w:p>
     <w:p>
@@ -1589,20 +1415,15 @@
         </w:rPr>
         <w:t xml:space="preserve">For </w:t>
       </w:r>
-      <w:r>
-        <w:rPr>
-          <w:sz w:val="20"/>
-          <w:szCs w:val="20"/>
-        </w:rPr>
-        <w:t>eDT_</w:t>
-      </w:r>
-      <w:r>
-        <w:rPr>
-          <w:sz w:val="20"/>
-          <w:szCs w:val="20"/>
-        </w:rPr>
-        <w:t>happy</w:t>
-      </w:r>
+      <w:proofErr w:type="spellStart"/>
+      <w:r>
+        <w:rPr>
+          <w:sz w:val="20"/>
+          <w:szCs w:val="20"/>
+        </w:rPr>
+        <w:t>eDT_happy</w:t>
+      </w:r>
+      <w:proofErr w:type="spellEnd"/>
       <w:r>
         <w:rPr>
           <w:sz w:val="20"/>
@@ -1615,14 +1436,7 @@
           <w:sz w:val="20"/>
           <w:szCs w:val="20"/>
         </w:rPr>
-        <w:t>in the dialogue box and press “okay”</w:t>
-      </w:r>
-      <w:r>
-        <w:rPr>
-          <w:sz w:val="20"/>
-          <w:szCs w:val="20"/>
-        </w:rPr>
-        <w:t xml:space="preserve"> </w:t>
+        <w:t xml:space="preserve">in the dialogue box and press “okay” </w:t>
       </w:r>
     </w:p>
     <w:p>
@@ -1644,6 +1458,7 @@
         </w:rPr>
         <w:t xml:space="preserve">For </w:t>
       </w:r>
+      <w:proofErr w:type="spellStart"/>
       <w:r>
         <w:rPr>
           <w:sz w:val="20"/>
@@ -1656,7 +1471,15 @@
           <w:sz w:val="20"/>
           <w:szCs w:val="20"/>
         </w:rPr>
-        <w:t>angry enter 1:5</w:t>
+        <w:t>angry</w:t>
+      </w:r>
+      <w:proofErr w:type="spellEnd"/>
+      <w:r>
+        <w:rPr>
+          <w:sz w:val="20"/>
+          <w:szCs w:val="20"/>
+        </w:rPr>
+        <w:t xml:space="preserve"> enter 1:5</w:t>
       </w:r>
       <w:r>
         <w:rPr>
@@ -1670,14 +1493,7 @@
           <w:sz w:val="20"/>
           <w:szCs w:val="20"/>
         </w:rPr>
-        <w:t xml:space="preserve"> in the dialogue box and “okay”</w:t>
-      </w:r>
-      <w:r>
-        <w:rPr>
-          <w:sz w:val="20"/>
-          <w:szCs w:val="20"/>
-        </w:rPr>
-        <w:t xml:space="preserve"> </w:t>
+        <w:t xml:space="preserve"> in the dialogue box and “okay” </w:t>
       </w:r>
     </w:p>
     <w:p>
@@ -1699,40 +1515,44 @@
         </w:rPr>
         <w:t xml:space="preserve">For </w:t>
       </w:r>
-      <w:r>
-        <w:rPr>
-          <w:sz w:val="20"/>
-          <w:szCs w:val="20"/>
-        </w:rPr>
-        <w:t>eGNG_</w:t>
-      </w:r>
-      <w:r>
-        <w:rPr>
-          <w:sz w:val="20"/>
-          <w:szCs w:val="20"/>
-        </w:rPr>
-        <w:t>faces_happy</w:t>
-      </w:r>
-      <w:r>
-        <w:rPr>
-          <w:sz w:val="20"/>
-          <w:szCs w:val="20"/>
-        </w:rPr>
-        <w:t xml:space="preserve"> enter 1:5 or 1:2 (depending on number of sessions)</w:t>
-      </w:r>
-      <w:r>
-        <w:rPr>
-          <w:sz w:val="20"/>
-          <w:szCs w:val="20"/>
-        </w:rPr>
-        <w:t>in the dialogue box and “okay”</w:t>
-      </w:r>
-      <w:r>
-        <w:rPr>
-          <w:sz w:val="20"/>
-          <w:szCs w:val="20"/>
-        </w:rPr>
-        <w:t xml:space="preserve"> </w:t>
+      <w:proofErr w:type="spellStart"/>
+      <w:r>
+        <w:rPr>
+          <w:sz w:val="20"/>
+          <w:szCs w:val="20"/>
+        </w:rPr>
+        <w:t>eGNG_faces_happy</w:t>
+      </w:r>
+      <w:proofErr w:type="spellEnd"/>
+      <w:r>
+        <w:rPr>
+          <w:sz w:val="20"/>
+          <w:szCs w:val="20"/>
+        </w:rPr>
+        <w:t xml:space="preserve"> enter 1:5 or 1:2 (depending on number of </w:t>
+      </w:r>
+      <w:proofErr w:type="gramStart"/>
+      <w:r>
+        <w:rPr>
+          <w:sz w:val="20"/>
+          <w:szCs w:val="20"/>
+        </w:rPr>
+        <w:t>sessions)</w:t>
+      </w:r>
+      <w:r>
+        <w:rPr>
+          <w:sz w:val="20"/>
+          <w:szCs w:val="20"/>
+        </w:rPr>
+        <w:t>in</w:t>
+      </w:r>
+      <w:proofErr w:type="gramEnd"/>
+      <w:r>
+        <w:rPr>
+          <w:sz w:val="20"/>
+          <w:szCs w:val="20"/>
+        </w:rPr>
+        <w:t xml:space="preserve"> the dialogue box and “okay” </w:t>
       </w:r>
     </w:p>
     <w:p>
@@ -1754,6 +1574,7 @@
         </w:rPr>
         <w:t xml:space="preserve">For </w:t>
       </w:r>
+      <w:proofErr w:type="spellStart"/>
       <w:r>
         <w:rPr>
           <w:sz w:val="20"/>
@@ -1761,6 +1582,7 @@
         </w:rPr>
         <w:t>eGNG_IAPS_negative</w:t>
       </w:r>
+      <w:proofErr w:type="spellEnd"/>
       <w:r>
         <w:rPr>
           <w:sz w:val="20"/>
@@ -1780,14 +1602,7 @@
           <w:sz w:val="20"/>
           <w:szCs w:val="20"/>
         </w:rPr>
-        <w:t xml:space="preserve"> in the dialogue box and press “okay”</w:t>
-      </w:r>
-      <w:r>
-        <w:rPr>
-          <w:sz w:val="20"/>
-          <w:szCs w:val="20"/>
-        </w:rPr>
-        <w:t xml:space="preserve"> </w:t>
+        <w:t xml:space="preserve"> in the dialogue box and press “okay” </w:t>
       </w:r>
     </w:p>
     <w:p>
@@ -1809,20 +1624,15 @@
         </w:rPr>
         <w:t xml:space="preserve">For </w:t>
       </w:r>
-      <w:r>
-        <w:rPr>
-          <w:sz w:val="20"/>
-          <w:szCs w:val="20"/>
-        </w:rPr>
-        <w:t>eGNG_IAPS_</w:t>
-      </w:r>
-      <w:r>
-        <w:rPr>
-          <w:sz w:val="20"/>
-          <w:szCs w:val="20"/>
-        </w:rPr>
-        <w:t>positive</w:t>
-      </w:r>
+      <w:proofErr w:type="spellStart"/>
+      <w:r>
+        <w:rPr>
+          <w:sz w:val="20"/>
+          <w:szCs w:val="20"/>
+        </w:rPr>
+        <w:t>eGNG_IAPS_positive</w:t>
+      </w:r>
+      <w:proofErr w:type="spellEnd"/>
       <w:r>
         <w:rPr>
           <w:sz w:val="20"/>
@@ -1835,14 +1645,7 @@
           <w:sz w:val="20"/>
           <w:szCs w:val="20"/>
         </w:rPr>
-        <w:t>in the dialogue box and press “okay”</w:t>
-      </w:r>
-      <w:r>
-        <w:rPr>
-          <w:sz w:val="20"/>
-          <w:szCs w:val="20"/>
-        </w:rPr>
-        <w:t xml:space="preserve"> </w:t>
+        <w:t xml:space="preserve">in the dialogue box and press “okay” </w:t>
       </w:r>
     </w:p>
     <w:p>
@@ -1869,21 +1672,30 @@
           <w:sz w:val="20"/>
           <w:szCs w:val="20"/>
         </w:rPr>
-        <w:t>GNG</w:t>
-      </w:r>
-      <w:r>
-        <w:rPr>
-          <w:sz w:val="20"/>
-          <w:szCs w:val="20"/>
-        </w:rPr>
-        <w:t xml:space="preserve"> enter 1:5, or 1:2 (depending on number of sessions)</w:t>
-      </w:r>
-      <w:r>
-        <w:rPr>
-          <w:sz w:val="20"/>
-          <w:szCs w:val="20"/>
-        </w:rPr>
-        <w:t>in the dialogue box and press “okay”</w:t>
+        <w:t xml:space="preserve">GNG enter 1:5, or 1:2 (depending on number of </w:t>
+      </w:r>
+      <w:proofErr w:type="gramStart"/>
+      <w:r>
+        <w:rPr>
+          <w:sz w:val="20"/>
+          <w:szCs w:val="20"/>
+        </w:rPr>
+        <w:t>sessions)</w:t>
+      </w:r>
+      <w:r>
+        <w:rPr>
+          <w:sz w:val="20"/>
+          <w:szCs w:val="20"/>
+        </w:rPr>
+        <w:t>in</w:t>
+      </w:r>
+      <w:proofErr w:type="gramEnd"/>
+      <w:r>
+        <w:rPr>
+          <w:sz w:val="20"/>
+          <w:szCs w:val="20"/>
+        </w:rPr>
+        <w:t xml:space="preserve"> the dialogue box and press “okay”</w:t>
       </w:r>
     </w:p>
     <w:p>
@@ -1944,6 +1756,11 @@
     <w:p>
       <w:pPr>
         <w:pStyle w:val="p1"/>
+        <w:rPr>
+          <w:rFonts w:asciiTheme="minorHAnsi" w:hAnsiTheme="minorHAnsi" w:cstheme="minorBidi"/>
+          <w:sz w:val="24"/>
+          <w:szCs w:val="24"/>
+        </w:rPr>
       </w:pPr>
       <w:r>
         <w:rPr>
@@ -1961,6 +1778,25 @@
           <w:szCs w:val="24"/>
         </w:rPr>
         <w:t>ame it with the task and participant id, e.g., DT_173</w:t>
+      </w:r>
+    </w:p>
+    <w:p>
+      <w:r>
+        <w:t>IMPORTANT!!! File &gt; Save Current Dataset As</w:t>
+      </w:r>
+    </w:p>
+    <w:p>
+      <w:r>
+        <w:t xml:space="preserve">Name after task and participant id </w:t>
+      </w:r>
+      <w:r>
+        <w:t xml:space="preserve">i.e., </w:t>
+      </w:r>
+      <w:r>
+        <w:rPr>
+          <w:highlight w:val="yellow"/>
+        </w:rPr>
+        <w:t>DT_173</w:t>
       </w:r>
     </w:p>
     <w:p>
@@ -2021,7 +1857,15 @@
     <w:p/>
     <w:p>
       <w:r>
-        <w:t>Click the script in Matlab (ERPPreprocessing1)</w:t>
+        <w:t xml:space="preserve">Click the script in </w:t>
+      </w:r>
+      <w:proofErr w:type="spellStart"/>
+      <w:r>
+        <w:t>Matlab</w:t>
+      </w:r>
+      <w:proofErr w:type="spellEnd"/>
+      <w:r>
+        <w:t xml:space="preserve"> (ERPPreprocessing1)</w:t>
       </w:r>
     </w:p>
     <w:p>
@@ -2096,16 +1940,38 @@
     </w:p>
     <w:p>
       <w:r>
-        <w:t>Name after task and participant id with “preproc1” at the end. i.e., DT_173_preproc1</w:t>
-      </w:r>
-    </w:p>
-    <w:p/>
-    <w:p>
-      <w:r>
-        <w:t xml:space="preserve">If you are not also completing artifact rejection close eeglab here and begin at the beginning! This will ensure you </w:t>
-      </w:r>
-      <w:r>
-        <w:t>apply changes to the correct datasets. Do NOT start at the beginning without first closing EEGlab.</w:t>
+        <w:t xml:space="preserve">Name after task and participant id with “preproc1” at the end. i.e., </w:t>
+      </w:r>
+      <w:r>
+        <w:rPr>
+          <w:highlight w:val="yellow"/>
+        </w:rPr>
+        <w:t>DT_173_preproc1</w:t>
+      </w:r>
+    </w:p>
+    <w:p/>
+    <w:p>
+      <w:r>
+        <w:t xml:space="preserve">If you are not also completing artifact rejection close </w:t>
+      </w:r>
+      <w:proofErr w:type="spellStart"/>
+      <w:r>
+        <w:t>eeglab</w:t>
+      </w:r>
+      <w:proofErr w:type="spellEnd"/>
+      <w:r>
+        <w:t xml:space="preserve"> here and begin at the beginning! This will ensure you </w:t>
+      </w:r>
+      <w:r>
+        <w:t xml:space="preserve">apply changes to the correct datasets. Do NOT start at the beginning without first closing </w:t>
+      </w:r>
+      <w:proofErr w:type="spellStart"/>
+      <w:r>
+        <w:t>EEGlab</w:t>
+      </w:r>
+      <w:proofErr w:type="spellEnd"/>
+      <w:r>
+        <w:t>.</w:t>
       </w:r>
     </w:p>
     <w:p/>
@@ -2158,15 +2024,1444 @@
     <w:p/>
     <w:p>
       <w:r>
-        <w:t>Save as task, participant id, and AR. i.e., “DT_180_AR”</w:t>
+        <w:t>Save as task, participant id, and AR. i.e., “</w:t>
+      </w:r>
+      <w:r>
+        <w:rPr>
+          <w:highlight w:val="yellow"/>
+        </w:rPr>
+        <w:t>DT_180_AR</w:t>
+      </w:r>
+      <w:r>
+        <w:t>”</w:t>
+      </w:r>
+    </w:p>
+    <w:p/>
+    <w:p>
+      <w:r>
+        <w:t xml:space="preserve">***The next step is to run ICA on the AR dataset. However, since ICA can take up to 8 hours to run, Abbie will do this rather than asking the interns to do </w:t>
+      </w:r>
+      <w:proofErr w:type="gramStart"/>
+      <w:r>
+        <w:t>it!*</w:t>
+      </w:r>
+      <w:proofErr w:type="gramEnd"/>
+      <w:r>
+        <w:t>**</w:t>
+      </w:r>
+    </w:p>
+    <w:p/>
+    <w:p>
+      <w:pPr>
+        <w:rPr>
+          <w:u w:val="single"/>
+        </w:rPr>
+      </w:pPr>
+      <w:r>
+        <w:rPr>
+          <w:u w:val="single"/>
+        </w:rPr>
+        <w:t xml:space="preserve">Going from EEG to ERP! </w:t>
+      </w:r>
+    </w:p>
+    <w:p/>
+    <w:p>
+      <w:r>
+        <w:t xml:space="preserve">For the </w:t>
+      </w:r>
+      <w:proofErr w:type="spellStart"/>
+      <w:r>
+        <w:t>preman</w:t>
+      </w:r>
+      <w:proofErr w:type="spellEnd"/>
+      <w:r>
+        <w:t xml:space="preserve"> script to work the current folder MUST be the folder for the participant you are working on. For </w:t>
+      </w:r>
+      <w:proofErr w:type="gramStart"/>
+      <w:r>
+        <w:t>example</w:t>
+      </w:r>
+      <w:proofErr w:type="gramEnd"/>
+      <w:r>
+        <w:t xml:space="preserve"> if you are running </w:t>
+      </w:r>
+      <w:proofErr w:type="spellStart"/>
+      <w:r>
+        <w:t>preman</w:t>
+      </w:r>
+      <w:proofErr w:type="spellEnd"/>
+      <w:r>
+        <w:t xml:space="preserve"> on </w:t>
+      </w:r>
+      <w:proofErr w:type="spellStart"/>
+      <w:r>
+        <w:t>eDT</w:t>
+      </w:r>
+      <w:proofErr w:type="spellEnd"/>
+      <w:r>
+        <w:t xml:space="preserve"> calm for 981, your </w:t>
+      </w:r>
+      <w:proofErr w:type="spellStart"/>
+      <w:r>
+        <w:t>matlab</w:t>
+      </w:r>
+      <w:proofErr w:type="spellEnd"/>
+      <w:r>
+        <w:t xml:space="preserve"> window would look like this. Note the current folder (red circle) and folder contents (green circle).</w:t>
+      </w:r>
+    </w:p>
+    <w:p/>
+    <w:p>
+      <w:r>
+        <w:rPr>
+          <w:noProof/>
+        </w:rPr>
+        <w:drawing>
+          <wp:inline distT="0" distB="0" distL="0" distR="0" wp14:anchorId="3CDA3B1F" wp14:editId="7607F14C">
+            <wp:extent cx="5943600" cy="3505835"/>
+            <wp:effectExtent l="0" t="0" r="0" b="0"/>
+            <wp:docPr id="4" name="Picture 4"/>
+            <wp:cNvGraphicFramePr>
+              <a:graphicFrameLocks xmlns:a="http://schemas.openxmlformats.org/drawingml/2006/main" noChangeAspect="1"/>
+            </wp:cNvGraphicFramePr>
+            <a:graphic xmlns:a="http://schemas.openxmlformats.org/drawingml/2006/main">
+              <a:graphicData uri="http://schemas.openxmlformats.org/drawingml/2006/picture">
+                <pic:pic xmlns:pic="http://schemas.openxmlformats.org/drawingml/2006/picture">
+                  <pic:nvPicPr>
+                    <pic:cNvPr id="4" name="Screen Shot 2017-09-29 at 11.25.50 AM.png"/>
+                    <pic:cNvPicPr/>
+                  </pic:nvPicPr>
+                  <pic:blipFill>
+                    <a:blip r:embed="rId11">
+                      <a:extLst>
+                        <a:ext uri="{28A0092B-C50C-407E-A947-70E740481C1C}">
+                          <a14:useLocalDpi xmlns:a14="http://schemas.microsoft.com/office/drawing/2010/main" val="0"/>
+                        </a:ext>
+                      </a:extLst>
+                    </a:blip>
+                    <a:stretch>
+                      <a:fillRect/>
+                    </a:stretch>
+                  </pic:blipFill>
+                  <pic:spPr>
+                    <a:xfrm>
+                      <a:off x="0" y="0"/>
+                      <a:ext cx="5943600" cy="3505835"/>
+                    </a:xfrm>
+                    <a:prstGeom prst="rect">
+                      <a:avLst/>
+                    </a:prstGeom>
+                  </pic:spPr>
+                </pic:pic>
+              </a:graphicData>
+            </a:graphic>
+          </wp:inline>
+        </w:drawing>
+      </w:r>
+    </w:p>
+    <w:p>
+      <w:r>
+        <w:t xml:space="preserve">Double check that you have the </w:t>
+      </w:r>
+      <w:proofErr w:type="spellStart"/>
+      <w:r>
+        <w:t>preman</w:t>
+      </w:r>
+      <w:proofErr w:type="spellEnd"/>
+      <w:r>
+        <w:t xml:space="preserve"> script open that applies to your task, in this case I am doing “</w:t>
+      </w:r>
+      <w:proofErr w:type="spellStart"/>
+      <w:r>
+        <w:t>calmDT</w:t>
+      </w:r>
+      <w:proofErr w:type="spellEnd"/>
+      <w:r>
+        <w:t>.”</w:t>
+      </w:r>
+      <w:r>
+        <w:t xml:space="preserve"> This should also be the “active” script, so the tab will be a lighter shade of gray.</w:t>
+      </w:r>
+      <w:r>
+        <w:t xml:space="preserve"> (See blue circle.)</w:t>
+      </w:r>
+    </w:p>
+    <w:p/>
+    <w:p>
+      <w:r>
+        <w:rPr>
+          <w:noProof/>
+        </w:rPr>
+        <w:drawing>
+          <wp:inline distT="0" distB="0" distL="0" distR="0" wp14:anchorId="2868AFFE" wp14:editId="137616EF">
+            <wp:extent cx="5943600" cy="3505835"/>
+            <wp:effectExtent l="0" t="0" r="0" b="0"/>
+            <wp:docPr id="8" name="Picture 8"/>
+            <wp:cNvGraphicFramePr>
+              <a:graphicFrameLocks xmlns:a="http://schemas.openxmlformats.org/drawingml/2006/main" noChangeAspect="1"/>
+            </wp:cNvGraphicFramePr>
+            <a:graphic xmlns:a="http://schemas.openxmlformats.org/drawingml/2006/main">
+              <a:graphicData uri="http://schemas.openxmlformats.org/drawingml/2006/picture">
+                <pic:pic xmlns:pic="http://schemas.openxmlformats.org/drawingml/2006/picture">
+                  <pic:nvPicPr>
+                    <pic:cNvPr id="8" name="current script.png"/>
+                    <pic:cNvPicPr/>
+                  </pic:nvPicPr>
+                  <pic:blipFill>
+                    <a:blip r:embed="rId12">
+                      <a:extLst>
+                        <a:ext uri="{28A0092B-C50C-407E-A947-70E740481C1C}">
+                          <a14:useLocalDpi xmlns:a14="http://schemas.microsoft.com/office/drawing/2010/main" val="0"/>
+                        </a:ext>
+                      </a:extLst>
+                    </a:blip>
+                    <a:stretch>
+                      <a:fillRect/>
+                    </a:stretch>
+                  </pic:blipFill>
+                  <pic:spPr>
+                    <a:xfrm>
+                      <a:off x="0" y="0"/>
+                      <a:ext cx="5943600" cy="3505835"/>
+                    </a:xfrm>
+                    <a:prstGeom prst="rect">
+                      <a:avLst/>
+                    </a:prstGeom>
+                  </pic:spPr>
+                </pic:pic>
+              </a:graphicData>
+            </a:graphic>
+          </wp:inline>
+        </w:drawing>
+      </w:r>
+    </w:p>
+    <w:p/>
+    <w:p>
+      <w:r>
+        <w:t xml:space="preserve">run </w:t>
+      </w:r>
+      <w:proofErr w:type="spellStart"/>
+      <w:r>
+        <w:t>EEGlab</w:t>
+      </w:r>
+      <w:proofErr w:type="spellEnd"/>
+      <w:r>
+        <w:t xml:space="preserve"> by typing “</w:t>
+      </w:r>
+      <w:proofErr w:type="spellStart"/>
+      <w:r>
+        <w:t>eeglab</w:t>
+      </w:r>
+      <w:proofErr w:type="spellEnd"/>
+      <w:r>
+        <w:t>” in the command window and pressing enter</w:t>
+      </w:r>
+    </w:p>
+    <w:p/>
+    <w:p>
+      <w:r>
+        <w:t>File &gt; Load existing dataset</w:t>
+      </w:r>
+    </w:p>
+    <w:p>
+      <w:r>
+        <w:t>Select the dataset ending in “AR”</w:t>
+      </w:r>
+    </w:p>
+    <w:p>
+      <w:r>
+        <w:t xml:space="preserve">Click in the </w:t>
+      </w:r>
+      <w:proofErr w:type="spellStart"/>
+      <w:r>
+        <w:t>PreMan</w:t>
+      </w:r>
+      <w:proofErr w:type="spellEnd"/>
+      <w:r>
+        <w:t xml:space="preserve"> script and click the big green “run” arrow</w:t>
+      </w:r>
+    </w:p>
+    <w:p/>
+    <w:p>
+      <w:r>
+        <w:rPr>
+          <w:noProof/>
+        </w:rPr>
+        <w:drawing>
+          <wp:inline distT="0" distB="0" distL="0" distR="0" wp14:anchorId="3753E388" wp14:editId="226C276B">
+            <wp:extent cx="5943600" cy="3505835"/>
+            <wp:effectExtent l="0" t="0" r="0" b="0"/>
+            <wp:docPr id="9" name="Picture 9"/>
+            <wp:cNvGraphicFramePr>
+              <a:graphicFrameLocks xmlns:a="http://schemas.openxmlformats.org/drawingml/2006/main" noChangeAspect="1"/>
+            </wp:cNvGraphicFramePr>
+            <a:graphic xmlns:a="http://schemas.openxmlformats.org/drawingml/2006/main">
+              <a:graphicData uri="http://schemas.openxmlformats.org/drawingml/2006/picture">
+                <pic:pic xmlns:pic="http://schemas.openxmlformats.org/drawingml/2006/picture">
+                  <pic:nvPicPr>
+                    <pic:cNvPr id="9" name="run.png"/>
+                    <pic:cNvPicPr/>
+                  </pic:nvPicPr>
+                  <pic:blipFill>
+                    <a:blip r:embed="rId13">
+                      <a:extLst>
+                        <a:ext uri="{28A0092B-C50C-407E-A947-70E740481C1C}">
+                          <a14:useLocalDpi xmlns:a14="http://schemas.microsoft.com/office/drawing/2010/main" val="0"/>
+                        </a:ext>
+                      </a:extLst>
+                    </a:blip>
+                    <a:stretch>
+                      <a:fillRect/>
+                    </a:stretch>
+                  </pic:blipFill>
+                  <pic:spPr>
+                    <a:xfrm>
+                      <a:off x="0" y="0"/>
+                      <a:ext cx="5943600" cy="3505835"/>
+                    </a:xfrm>
+                    <a:prstGeom prst="rect">
+                      <a:avLst/>
+                    </a:prstGeom>
+                  </pic:spPr>
+                </pic:pic>
+              </a:graphicData>
+            </a:graphic>
+          </wp:inline>
+        </w:drawing>
+      </w:r>
+    </w:p>
+    <w:p/>
+    <w:p>
+      <w:r>
+        <w:t>If prompted select “Add to path.” (if not prompted don’t worry about it)</w:t>
+      </w:r>
+    </w:p>
+    <w:p/>
+    <w:p>
+      <w:r>
+        <w:rPr>
+          <w:noProof/>
+        </w:rPr>
+        <w:drawing>
+          <wp:inline distT="0" distB="0" distL="0" distR="0" wp14:anchorId="05A09E3A" wp14:editId="0C4B3214">
+            <wp:extent cx="3790950" cy="1257300"/>
+            <wp:effectExtent l="0" t="0" r="0" b="12700"/>
+            <wp:docPr id="22" name="Picture 22"/>
+            <wp:cNvGraphicFramePr>
+              <a:graphicFrameLocks xmlns:a="http://schemas.openxmlformats.org/drawingml/2006/main" noChangeAspect="1"/>
+            </wp:cNvGraphicFramePr>
+            <a:graphic xmlns:a="http://schemas.openxmlformats.org/drawingml/2006/main">
+              <a:graphicData uri="http://schemas.openxmlformats.org/drawingml/2006/picture">
+                <pic:pic xmlns:pic="http://schemas.openxmlformats.org/drawingml/2006/picture">
+                  <pic:nvPicPr>
+                    <pic:cNvPr id="22" name="add_to_path.png"/>
+                    <pic:cNvPicPr/>
+                  </pic:nvPicPr>
+                  <pic:blipFill>
+                    <a:blip r:embed="rId14">
+                      <a:extLst>
+                        <a:ext uri="{28A0092B-C50C-407E-A947-70E740481C1C}">
+                          <a14:useLocalDpi xmlns:a14="http://schemas.microsoft.com/office/drawing/2010/main" val="0"/>
+                        </a:ext>
+                      </a:extLst>
+                    </a:blip>
+                    <a:stretch>
+                      <a:fillRect/>
+                    </a:stretch>
+                  </pic:blipFill>
+                  <pic:spPr>
+                    <a:xfrm>
+                      <a:off x="0" y="0"/>
+                      <a:ext cx="3790950" cy="1257300"/>
+                    </a:xfrm>
+                    <a:prstGeom prst="rect">
+                      <a:avLst/>
+                    </a:prstGeom>
+                  </pic:spPr>
+                </pic:pic>
+              </a:graphicData>
+            </a:graphic>
+          </wp:inline>
+        </w:drawing>
+      </w:r>
+    </w:p>
+    <w:p/>
+    <w:p>
+      <w:r>
+        <w:t>In the first (yellow) window c</w:t>
+      </w:r>
+      <w:r>
+        <w:t>hoose “overwrite”</w:t>
+      </w:r>
+    </w:p>
+    <w:p/>
+    <w:p>
+      <w:r>
+        <w:rPr>
+          <w:noProof/>
+        </w:rPr>
+        <w:drawing>
+          <wp:inline distT="0" distB="0" distL="0" distR="0" wp14:anchorId="30A92B68" wp14:editId="1738C71A">
+            <wp:extent cx="3657600" cy="1689941"/>
+            <wp:effectExtent l="0" t="0" r="0" b="0"/>
+            <wp:docPr id="23" name="Picture 23"/>
+            <wp:cNvGraphicFramePr>
+              <a:graphicFrameLocks xmlns:a="http://schemas.openxmlformats.org/drawingml/2006/main" noChangeAspect="1"/>
+            </wp:cNvGraphicFramePr>
+            <a:graphic xmlns:a="http://schemas.openxmlformats.org/drawingml/2006/main">
+              <a:graphicData uri="http://schemas.openxmlformats.org/drawingml/2006/picture">
+                <pic:pic xmlns:pic="http://schemas.openxmlformats.org/drawingml/2006/picture">
+                  <pic:nvPicPr>
+                    <pic:cNvPr id="23" name="yellow.png"/>
+                    <pic:cNvPicPr/>
+                  </pic:nvPicPr>
+                  <pic:blipFill>
+                    <a:blip r:embed="rId15">
+                      <a:extLst>
+                        <a:ext uri="{28A0092B-C50C-407E-A947-70E740481C1C}">
+                          <a14:useLocalDpi xmlns:a14="http://schemas.microsoft.com/office/drawing/2010/main" val="0"/>
+                        </a:ext>
+                      </a:extLst>
+                    </a:blip>
+                    <a:stretch>
+                      <a:fillRect/>
+                    </a:stretch>
+                  </pic:blipFill>
+                  <pic:spPr>
+                    <a:xfrm>
+                      <a:off x="0" y="0"/>
+                      <a:ext cx="3657600" cy="1689941"/>
+                    </a:xfrm>
+                    <a:prstGeom prst="rect">
+                      <a:avLst/>
+                    </a:prstGeom>
+                  </pic:spPr>
+                </pic:pic>
+              </a:graphicData>
+            </a:graphic>
+          </wp:inline>
+        </w:drawing>
+      </w:r>
+    </w:p>
+    <w:p/>
+    <w:p>
+      <w:r>
+        <w:t>In the second (blue/grayish) window c</w:t>
+      </w:r>
+      <w:r>
+        <w:t>hoose “code labels”</w:t>
+      </w:r>
+    </w:p>
+    <w:p/>
+    <w:p>
+      <w:r>
+        <w:rPr>
+          <w:noProof/>
+        </w:rPr>
+        <w:drawing>
+          <wp:inline distT="0" distB="0" distL="0" distR="0" wp14:anchorId="45115F02" wp14:editId="5CCD15D1">
+            <wp:extent cx="2415234" cy="2743200"/>
+            <wp:effectExtent l="0" t="0" r="0" b="0"/>
+            <wp:docPr id="10" name="Picture 10"/>
+            <wp:cNvGraphicFramePr>
+              <a:graphicFrameLocks xmlns:a="http://schemas.openxmlformats.org/drawingml/2006/main" noChangeAspect="1"/>
+            </wp:cNvGraphicFramePr>
+            <a:graphic xmlns:a="http://schemas.openxmlformats.org/drawingml/2006/main">
+              <a:graphicData uri="http://schemas.openxmlformats.org/drawingml/2006/picture">
+                <pic:pic xmlns:pic="http://schemas.openxmlformats.org/drawingml/2006/picture">
+                  <pic:nvPicPr>
+                    <pic:cNvPr id="10" name="code labels.png"/>
+                    <pic:cNvPicPr/>
+                  </pic:nvPicPr>
+                  <pic:blipFill>
+                    <a:blip r:embed="rId16">
+                      <a:extLst>
+                        <a:ext uri="{28A0092B-C50C-407E-A947-70E740481C1C}">
+                          <a14:useLocalDpi xmlns:a14="http://schemas.microsoft.com/office/drawing/2010/main" val="0"/>
+                        </a:ext>
+                      </a:extLst>
+                    </a:blip>
+                    <a:stretch>
+                      <a:fillRect/>
+                    </a:stretch>
+                  </pic:blipFill>
+                  <pic:spPr>
+                    <a:xfrm>
+                      <a:off x="0" y="0"/>
+                      <a:ext cx="2415234" cy="2743200"/>
+                    </a:xfrm>
+                    <a:prstGeom prst="rect">
+                      <a:avLst/>
+                    </a:prstGeom>
+                  </pic:spPr>
+                </pic:pic>
+              </a:graphicData>
+            </a:graphic>
+          </wp:inline>
+        </w:drawing>
+      </w:r>
+    </w:p>
+    <w:p/>
+    <w:p>
+      <w:r>
+        <w:t>Important!!! File &gt; Save current dataset as</w:t>
+      </w:r>
+    </w:p>
+    <w:p>
+      <w:r>
+        <w:t>Name it [TASK]_[id</w:t>
+      </w:r>
+      <w:proofErr w:type="gramStart"/>
+      <w:r>
+        <w:t>#]_</w:t>
+      </w:r>
+      <w:proofErr w:type="spellStart"/>
+      <w:proofErr w:type="gramEnd"/>
+      <w:r>
+        <w:t>preman</w:t>
+      </w:r>
+      <w:proofErr w:type="spellEnd"/>
+      <w:r>
+        <w:t xml:space="preserve">, for example </w:t>
+      </w:r>
+      <w:r>
+        <w:rPr>
+          <w:highlight w:val="yellow"/>
+        </w:rPr>
+        <w:t>eDT_Calm_981_preman</w:t>
+      </w:r>
+    </w:p>
+    <w:p/>
+    <w:p>
+      <w:r>
+        <w:t xml:space="preserve">Next select the tab for </w:t>
+      </w:r>
+      <w:r>
+        <w:t xml:space="preserve">“ERPPreprocessing2.m” it will </w:t>
+      </w:r>
+      <w:r>
+        <w:t>turn</w:t>
+      </w:r>
+      <w:r>
+        <w:t xml:space="preserve"> light gray</w:t>
+      </w:r>
+    </w:p>
+    <w:p/>
+    <w:p>
+      <w:r>
+        <w:rPr>
+          <w:noProof/>
+        </w:rPr>
+        <w:drawing>
+          <wp:inline distT="0" distB="0" distL="0" distR="0" wp14:anchorId="36568058" wp14:editId="2BD51124">
+            <wp:extent cx="5943600" cy="3505835"/>
+            <wp:effectExtent l="0" t="0" r="0" b="0"/>
+            <wp:docPr id="11" name="Picture 11"/>
+            <wp:cNvGraphicFramePr>
+              <a:graphicFrameLocks xmlns:a="http://schemas.openxmlformats.org/drawingml/2006/main" noChangeAspect="1"/>
+            </wp:cNvGraphicFramePr>
+            <a:graphic xmlns:a="http://schemas.openxmlformats.org/drawingml/2006/main">
+              <a:graphicData uri="http://schemas.openxmlformats.org/drawingml/2006/picture">
+                <pic:pic xmlns:pic="http://schemas.openxmlformats.org/drawingml/2006/picture">
+                  <pic:nvPicPr>
+                    <pic:cNvPr id="11" name="preproc2.png"/>
+                    <pic:cNvPicPr/>
+                  </pic:nvPicPr>
+                  <pic:blipFill>
+                    <a:blip r:embed="rId17">
+                      <a:extLst>
+                        <a:ext uri="{28A0092B-C50C-407E-A947-70E740481C1C}">
+                          <a14:useLocalDpi xmlns:a14="http://schemas.microsoft.com/office/drawing/2010/main" val="0"/>
+                        </a:ext>
+                      </a:extLst>
+                    </a:blip>
+                    <a:stretch>
+                      <a:fillRect/>
+                    </a:stretch>
+                  </pic:blipFill>
+                  <pic:spPr>
+                    <a:xfrm>
+                      <a:off x="0" y="0"/>
+                      <a:ext cx="5943600" cy="3505835"/>
+                    </a:xfrm>
+                    <a:prstGeom prst="rect">
+                      <a:avLst/>
+                    </a:prstGeom>
+                  </pic:spPr>
+                </pic:pic>
+              </a:graphicData>
+            </a:graphic>
+          </wp:inline>
+        </w:drawing>
+      </w:r>
+    </w:p>
+    <w:p/>
+    <w:p>
+      <w:r>
+        <w:t xml:space="preserve">File &gt; Load existing </w:t>
+      </w:r>
+      <w:proofErr w:type="spellStart"/>
+      <w:r>
+        <w:t>datset</w:t>
+      </w:r>
+      <w:proofErr w:type="spellEnd"/>
+    </w:p>
+    <w:p>
+      <w:r>
+        <w:t>For 95% of participants select the file ending in “pruned with ICA”</w:t>
+      </w:r>
+    </w:p>
+    <w:p>
+      <w:r>
+        <w:t>If there is no “pruned with ICA” file AND there is a text file named “pruned.txt” in the folder instead select the file ending in “_ICA”</w:t>
+      </w:r>
+    </w:p>
+    <w:p/>
+    <w:p>
+      <w:r>
+        <w:t>Select the first section of the ERPPreprocessing2.m script and click “Run Section”</w:t>
+      </w:r>
+    </w:p>
+    <w:p/>
+    <w:p>
+      <w:r>
+        <w:rPr>
+          <w:noProof/>
+        </w:rPr>
+        <w:drawing>
+          <wp:inline distT="0" distB="0" distL="0" distR="0" wp14:anchorId="0C23CE4D" wp14:editId="02A6E682">
+            <wp:extent cx="5943600" cy="3505835"/>
+            <wp:effectExtent l="0" t="0" r="0" b="0"/>
+            <wp:docPr id="12" name="Picture 12"/>
+            <wp:cNvGraphicFramePr>
+              <a:graphicFrameLocks xmlns:a="http://schemas.openxmlformats.org/drawingml/2006/main" noChangeAspect="1"/>
+            </wp:cNvGraphicFramePr>
+            <a:graphic xmlns:a="http://schemas.openxmlformats.org/drawingml/2006/main">
+              <a:graphicData uri="http://schemas.openxmlformats.org/drawingml/2006/picture">
+                <pic:pic xmlns:pic="http://schemas.openxmlformats.org/drawingml/2006/picture">
+                  <pic:nvPicPr>
+                    <pic:cNvPr id="12" name="run section.png"/>
+                    <pic:cNvPicPr/>
+                  </pic:nvPicPr>
+                  <pic:blipFill>
+                    <a:blip r:embed="rId18">
+                      <a:extLst>
+                        <a:ext uri="{28A0092B-C50C-407E-A947-70E740481C1C}">
+                          <a14:useLocalDpi xmlns:a14="http://schemas.microsoft.com/office/drawing/2010/main" val="0"/>
+                        </a:ext>
+                      </a:extLst>
+                    </a:blip>
+                    <a:stretch>
+                      <a:fillRect/>
+                    </a:stretch>
+                  </pic:blipFill>
+                  <pic:spPr>
+                    <a:xfrm>
+                      <a:off x="0" y="0"/>
+                      <a:ext cx="5943600" cy="3505835"/>
+                    </a:xfrm>
+                    <a:prstGeom prst="rect">
+                      <a:avLst/>
+                    </a:prstGeom>
+                  </pic:spPr>
+                </pic:pic>
+              </a:graphicData>
+            </a:graphic>
+          </wp:inline>
+        </w:drawing>
+      </w:r>
+    </w:p>
+    <w:p/>
+    <w:p>
+      <w:r>
+        <w:t xml:space="preserve">ERPLAB &gt; Artifact detection in </w:t>
+      </w:r>
+      <w:proofErr w:type="spellStart"/>
+      <w:r>
+        <w:t>epoched</w:t>
+      </w:r>
+      <w:proofErr w:type="spellEnd"/>
+      <w:r>
+        <w:t xml:space="preserve"> data &gt; </w:t>
+      </w:r>
+      <w:r>
+        <w:t>Synchronize artifact info in EEG</w:t>
+      </w:r>
+      <w:r>
+        <w:t xml:space="preserve"> and </w:t>
+      </w:r>
+      <w:r>
+        <w:t>EVENTLIST</w:t>
+      </w:r>
+    </w:p>
+    <w:p/>
+    <w:p>
+      <w:r>
+        <w:t>Select the third radio button and click “ok”</w:t>
+      </w:r>
+    </w:p>
+    <w:p/>
+    <w:p>
+      <w:r>
+        <w:rPr>
+          <w:noProof/>
+        </w:rPr>
+        <w:drawing>
+          <wp:inline distT="0" distB="0" distL="0" distR="0" wp14:anchorId="65B6E1A2" wp14:editId="3CA7037D">
+            <wp:extent cx="4851400" cy="2298700"/>
+            <wp:effectExtent l="0" t="0" r="0" b="0"/>
+            <wp:docPr id="13" name="Picture 13"/>
+            <wp:cNvGraphicFramePr>
+              <a:graphicFrameLocks xmlns:a="http://schemas.openxmlformats.org/drawingml/2006/main" noChangeAspect="1"/>
+            </wp:cNvGraphicFramePr>
+            <a:graphic xmlns:a="http://schemas.openxmlformats.org/drawingml/2006/main">
+              <a:graphicData uri="http://schemas.openxmlformats.org/drawingml/2006/picture">
+                <pic:pic xmlns:pic="http://schemas.openxmlformats.org/drawingml/2006/picture">
+                  <pic:nvPicPr>
+                    <pic:cNvPr id="13" name="syncrej.png"/>
+                    <pic:cNvPicPr/>
+                  </pic:nvPicPr>
+                  <pic:blipFill>
+                    <a:blip r:embed="rId19">
+                      <a:extLst>
+                        <a:ext uri="{28A0092B-C50C-407E-A947-70E740481C1C}">
+                          <a14:useLocalDpi xmlns:a14="http://schemas.microsoft.com/office/drawing/2010/main" val="0"/>
+                        </a:ext>
+                      </a:extLst>
+                    </a:blip>
+                    <a:stretch>
+                      <a:fillRect/>
+                    </a:stretch>
+                  </pic:blipFill>
+                  <pic:spPr>
+                    <a:xfrm>
+                      <a:off x="0" y="0"/>
+                      <a:ext cx="4851400" cy="2298700"/>
+                    </a:xfrm>
+                    <a:prstGeom prst="rect">
+                      <a:avLst/>
+                    </a:prstGeom>
+                  </pic:spPr>
+                </pic:pic>
+              </a:graphicData>
+            </a:graphic>
+          </wp:inline>
+        </w:drawing>
+      </w:r>
+    </w:p>
+    <w:p/>
+    <w:p>
+      <w:r>
+        <w:t>Name and save the file with “</w:t>
+      </w:r>
+      <w:proofErr w:type="spellStart"/>
+      <w:r>
+        <w:rPr>
+          <w:highlight w:val="yellow"/>
+        </w:rPr>
+        <w:t>syncrej</w:t>
+      </w:r>
+      <w:proofErr w:type="spellEnd"/>
+      <w:r>
+        <w:t xml:space="preserve">” appended. You can use the dialog box now because you are in the </w:t>
+      </w:r>
+      <w:proofErr w:type="gramStart"/>
+      <w:r>
+        <w:t>participants</w:t>
+      </w:r>
+      <w:proofErr w:type="gramEnd"/>
+      <w:r>
+        <w:t xml:space="preserve"> folder as your working directory.</w:t>
+      </w:r>
+    </w:p>
+    <w:p/>
+    <w:p>
+      <w:r>
+        <w:rPr>
+          <w:noProof/>
+        </w:rPr>
+        <w:drawing>
+          <wp:inline distT="0" distB="0" distL="0" distR="0" wp14:anchorId="51CAC489" wp14:editId="1363FE65">
+            <wp:extent cx="4038600" cy="2705100"/>
+            <wp:effectExtent l="0" t="0" r="0" b="0"/>
+            <wp:docPr id="14" name="Picture 14"/>
+            <wp:cNvGraphicFramePr>
+              <a:graphicFrameLocks xmlns:a="http://schemas.openxmlformats.org/drawingml/2006/main" noChangeAspect="1"/>
+            </wp:cNvGraphicFramePr>
+            <a:graphic xmlns:a="http://schemas.openxmlformats.org/drawingml/2006/main">
+              <a:graphicData uri="http://schemas.openxmlformats.org/drawingml/2006/picture">
+                <pic:pic xmlns:pic="http://schemas.openxmlformats.org/drawingml/2006/picture">
+                  <pic:nvPicPr>
+                    <pic:cNvPr id="14" name="save eeg.png"/>
+                    <pic:cNvPicPr/>
+                  </pic:nvPicPr>
+                  <pic:blipFill>
+                    <a:blip r:embed="rId20">
+                      <a:extLst>
+                        <a:ext uri="{28A0092B-C50C-407E-A947-70E740481C1C}">
+                          <a14:useLocalDpi xmlns:a14="http://schemas.microsoft.com/office/drawing/2010/main" val="0"/>
+                        </a:ext>
+                      </a:extLst>
+                    </a:blip>
+                    <a:stretch>
+                      <a:fillRect/>
+                    </a:stretch>
+                  </pic:blipFill>
+                  <pic:spPr>
+                    <a:xfrm>
+                      <a:off x="0" y="0"/>
+                      <a:ext cx="4038600" cy="2705100"/>
+                    </a:xfrm>
+                    <a:prstGeom prst="rect">
+                      <a:avLst/>
+                    </a:prstGeom>
+                  </pic:spPr>
+                </pic:pic>
+              </a:graphicData>
+            </a:graphic>
+          </wp:inline>
+        </w:drawing>
+      </w:r>
+    </w:p>
+    <w:p>
+      <w:r>
+        <w:t>ERPLAB &gt; Compute averaged ERPs</w:t>
+      </w:r>
+    </w:p>
+    <w:p/>
+    <w:p>
+      <w:r>
+        <w:t>Use the defaults and click “RUN”</w:t>
+      </w:r>
+    </w:p>
+    <w:p/>
+    <w:p>
+      <w:r>
+        <w:rPr>
+          <w:noProof/>
+        </w:rPr>
+        <w:drawing>
+          <wp:inline distT="0" distB="0" distL="0" distR="0" wp14:anchorId="2C950FEE" wp14:editId="689AEE20">
+            <wp:extent cx="4597400" cy="5676900"/>
+            <wp:effectExtent l="0" t="0" r="0" b="0"/>
+            <wp:docPr id="15" name="Picture 15"/>
+            <wp:cNvGraphicFramePr>
+              <a:graphicFrameLocks xmlns:a="http://schemas.openxmlformats.org/drawingml/2006/main" noChangeAspect="1"/>
+            </wp:cNvGraphicFramePr>
+            <a:graphic xmlns:a="http://schemas.openxmlformats.org/drawingml/2006/main">
+              <a:graphicData uri="http://schemas.openxmlformats.org/drawingml/2006/picture">
+                <pic:pic xmlns:pic="http://schemas.openxmlformats.org/drawingml/2006/picture">
+                  <pic:nvPicPr>
+                    <pic:cNvPr id="15" name="compute averaged erps.png"/>
+                    <pic:cNvPicPr/>
+                  </pic:nvPicPr>
+                  <pic:blipFill>
+                    <a:blip r:embed="rId21">
+                      <a:extLst>
+                        <a:ext uri="{28A0092B-C50C-407E-A947-70E740481C1C}">
+                          <a14:useLocalDpi xmlns:a14="http://schemas.microsoft.com/office/drawing/2010/main" val="0"/>
+                        </a:ext>
+                      </a:extLst>
+                    </a:blip>
+                    <a:stretch>
+                      <a:fillRect/>
+                    </a:stretch>
+                  </pic:blipFill>
+                  <pic:spPr>
+                    <a:xfrm>
+                      <a:off x="0" y="0"/>
+                      <a:ext cx="4597400" cy="5676900"/>
+                    </a:xfrm>
+                    <a:prstGeom prst="rect">
+                      <a:avLst/>
+                    </a:prstGeom>
+                  </pic:spPr>
+                </pic:pic>
+              </a:graphicData>
+            </a:graphic>
+          </wp:inline>
+        </w:drawing>
+      </w:r>
+    </w:p>
+    <w:p/>
+    <w:p>
+      <w:r>
+        <w:t xml:space="preserve">Name the file [task]_[id#]; also save it as such! For </w:t>
+      </w:r>
+      <w:proofErr w:type="gramStart"/>
+      <w:r>
+        <w:t>example</w:t>
+      </w:r>
+      <w:proofErr w:type="gramEnd"/>
+      <w:r>
+        <w:t xml:space="preserve"> “</w:t>
+      </w:r>
+      <w:r>
+        <w:rPr>
+          <w:highlight w:val="yellow"/>
+        </w:rPr>
+        <w:t>eDT_calm_981</w:t>
+      </w:r>
+      <w:r>
+        <w:t>”</w:t>
+      </w:r>
+    </w:p>
+    <w:p/>
+    <w:p>
+      <w:r>
+        <w:t>Again, you can use the dialog box to save now since you are in the proper working directory</w:t>
+      </w:r>
+    </w:p>
+    <w:p/>
+    <w:p>
+      <w:r>
+        <w:t>Note, it is IMPORTANT to SAVE or your work will be lost</w:t>
+      </w:r>
+    </w:p>
+    <w:p/>
+    <w:p>
+      <w:r>
+        <w:rPr>
+          <w:noProof/>
+        </w:rPr>
+        <w:drawing>
+          <wp:inline distT="0" distB="0" distL="0" distR="0" wp14:anchorId="55FFEF28" wp14:editId="083823E0">
+            <wp:extent cx="4464050" cy="3689350"/>
+            <wp:effectExtent l="0" t="0" r="0" b="0"/>
+            <wp:docPr id="16" name="Picture 16"/>
+            <wp:cNvGraphicFramePr>
+              <a:graphicFrameLocks xmlns:a="http://schemas.openxmlformats.org/drawingml/2006/main" noChangeAspect="1"/>
+            </wp:cNvGraphicFramePr>
+            <a:graphic xmlns:a="http://schemas.openxmlformats.org/drawingml/2006/main">
+              <a:graphicData uri="http://schemas.openxmlformats.org/drawingml/2006/picture">
+                <pic:pic xmlns:pic="http://schemas.openxmlformats.org/drawingml/2006/picture">
+                  <pic:nvPicPr>
+                    <pic:cNvPr id="16" name="save erp.png"/>
+                    <pic:cNvPicPr/>
+                  </pic:nvPicPr>
+                  <pic:blipFill>
+                    <a:blip r:embed="rId22">
+                      <a:extLst>
+                        <a:ext uri="{28A0092B-C50C-407E-A947-70E740481C1C}">
+                          <a14:useLocalDpi xmlns:a14="http://schemas.microsoft.com/office/drawing/2010/main" val="0"/>
+                        </a:ext>
+                      </a:extLst>
+                    </a:blip>
+                    <a:stretch>
+                      <a:fillRect/>
+                    </a:stretch>
+                  </pic:blipFill>
+                  <pic:spPr>
+                    <a:xfrm>
+                      <a:off x="0" y="0"/>
+                      <a:ext cx="4464050" cy="3689350"/>
+                    </a:xfrm>
+                    <a:prstGeom prst="rect">
+                      <a:avLst/>
+                    </a:prstGeom>
+                  </pic:spPr>
+                </pic:pic>
+              </a:graphicData>
+            </a:graphic>
+          </wp:inline>
+        </w:drawing>
+      </w:r>
+    </w:p>
+    <w:p/>
+    <w:p>
+      <w:r>
+        <w:t xml:space="preserve">Next, scroll down in ERPPreprocessing2.m until you find the section named after the task you are currently processing. For example, since I am processing </w:t>
+      </w:r>
+      <w:proofErr w:type="spellStart"/>
+      <w:r>
+        <w:t>eDT</w:t>
+      </w:r>
+      <w:proofErr w:type="spellEnd"/>
+      <w:r>
+        <w:t xml:space="preserve"> calm I will scroll to “emotional ERP DT.” Select this section</w:t>
+      </w:r>
+      <w:r>
+        <w:t xml:space="preserve"> by clicking in it</w:t>
+      </w:r>
+    </w:p>
+    <w:p/>
+    <w:p>
+      <w:r>
+        <w:rPr>
+          <w:noProof/>
+        </w:rPr>
+        <w:drawing>
+          <wp:inline distT="0" distB="0" distL="0" distR="0" wp14:anchorId="5FFDA11C" wp14:editId="69D01D03">
+            <wp:extent cx="5943600" cy="3505835"/>
+            <wp:effectExtent l="0" t="0" r="0" b="0"/>
+            <wp:docPr id="17" name="Picture 17"/>
+            <wp:cNvGraphicFramePr>
+              <a:graphicFrameLocks xmlns:a="http://schemas.openxmlformats.org/drawingml/2006/main" noChangeAspect="1"/>
+            </wp:cNvGraphicFramePr>
+            <a:graphic xmlns:a="http://schemas.openxmlformats.org/drawingml/2006/main">
+              <a:graphicData uri="http://schemas.openxmlformats.org/drawingml/2006/picture">
+                <pic:pic xmlns:pic="http://schemas.openxmlformats.org/drawingml/2006/picture">
+                  <pic:nvPicPr>
+                    <pic:cNvPr id="17" name="emotional erp dt section.png"/>
+                    <pic:cNvPicPr/>
+                  </pic:nvPicPr>
+                  <pic:blipFill>
+                    <a:blip r:embed="rId23">
+                      <a:extLst>
+                        <a:ext uri="{28A0092B-C50C-407E-A947-70E740481C1C}">
+                          <a14:useLocalDpi xmlns:a14="http://schemas.microsoft.com/office/drawing/2010/main" val="0"/>
+                        </a:ext>
+                      </a:extLst>
+                    </a:blip>
+                    <a:stretch>
+                      <a:fillRect/>
+                    </a:stretch>
+                  </pic:blipFill>
+                  <pic:spPr>
+                    <a:xfrm>
+                      <a:off x="0" y="0"/>
+                      <a:ext cx="5943600" cy="3505835"/>
+                    </a:xfrm>
+                    <a:prstGeom prst="rect">
+                      <a:avLst/>
+                    </a:prstGeom>
+                  </pic:spPr>
+                </pic:pic>
+              </a:graphicData>
+            </a:graphic>
+          </wp:inline>
+        </w:drawing>
+      </w:r>
+    </w:p>
+    <w:p>
+      <w:r>
+        <w:t>Click “Run and Advance”</w:t>
+      </w:r>
+    </w:p>
+    <w:p/>
+    <w:p>
+      <w:r>
+        <w:rPr>
+          <w:noProof/>
+        </w:rPr>
+        <w:drawing>
+          <wp:inline distT="0" distB="0" distL="0" distR="0" wp14:anchorId="0662E5BA" wp14:editId="195DD9C9">
+            <wp:extent cx="5943600" cy="3505835"/>
+            <wp:effectExtent l="0" t="0" r="0" b="0"/>
+            <wp:docPr id="18" name="Picture 18"/>
+            <wp:cNvGraphicFramePr>
+              <a:graphicFrameLocks xmlns:a="http://schemas.openxmlformats.org/drawingml/2006/main" noChangeAspect="1"/>
+            </wp:cNvGraphicFramePr>
+            <a:graphic xmlns:a="http://schemas.openxmlformats.org/drawingml/2006/main">
+              <a:graphicData uri="http://schemas.openxmlformats.org/drawingml/2006/picture">
+                <pic:pic xmlns:pic="http://schemas.openxmlformats.org/drawingml/2006/picture">
+                  <pic:nvPicPr>
+                    <pic:cNvPr id="18" name="run and advance.png"/>
+                    <pic:cNvPicPr/>
+                  </pic:nvPicPr>
+                  <pic:blipFill>
+                    <a:blip r:embed="rId24">
+                      <a:extLst>
+                        <a:ext uri="{28A0092B-C50C-407E-A947-70E740481C1C}">
+                          <a14:useLocalDpi xmlns:a14="http://schemas.microsoft.com/office/drawing/2010/main" val="0"/>
+                        </a:ext>
+                      </a:extLst>
+                    </a:blip>
+                    <a:stretch>
+                      <a:fillRect/>
+                    </a:stretch>
+                  </pic:blipFill>
+                  <pic:spPr>
+                    <a:xfrm>
+                      <a:off x="0" y="0"/>
+                      <a:ext cx="5943600" cy="3505835"/>
+                    </a:xfrm>
+                    <a:prstGeom prst="rect">
+                      <a:avLst/>
+                    </a:prstGeom>
+                  </pic:spPr>
+                </pic:pic>
+              </a:graphicData>
+            </a:graphic>
+          </wp:inline>
+        </w:drawing>
+      </w:r>
+    </w:p>
+    <w:p>
+      <w:r>
+        <w:t xml:space="preserve">Important!! You MUST manually save the new </w:t>
+      </w:r>
+      <w:proofErr w:type="spellStart"/>
+      <w:r>
+        <w:t>ERPset</w:t>
+      </w:r>
+      <w:proofErr w:type="spellEnd"/>
+      <w:r>
+        <w:t xml:space="preserve"> or your recent work will be lost</w:t>
+      </w:r>
+    </w:p>
+    <w:p/>
+    <w:p>
+      <w:r>
+        <w:t xml:space="preserve">ERPLAB &gt; Save current </w:t>
+      </w:r>
+      <w:proofErr w:type="spellStart"/>
+      <w:r>
+        <w:t>ERP</w:t>
+      </w:r>
+      <w:r>
+        <w:t>set</w:t>
+      </w:r>
+      <w:proofErr w:type="spellEnd"/>
+      <w:r>
+        <w:t xml:space="preserve"> as</w:t>
+      </w:r>
+    </w:p>
+    <w:p>
+      <w:r>
+        <w:t xml:space="preserve">If doing DT or </w:t>
+      </w:r>
+      <w:proofErr w:type="spellStart"/>
+      <w:r>
+        <w:t>eDT</w:t>
+      </w:r>
+      <w:proofErr w:type="spellEnd"/>
+      <w:r>
+        <w:t xml:space="preserve"> add “ci” to the end of the file name. For </w:t>
+      </w:r>
+      <w:proofErr w:type="gramStart"/>
+      <w:r>
+        <w:t>example</w:t>
+      </w:r>
+      <w:proofErr w:type="gramEnd"/>
+      <w:r>
+        <w:t xml:space="preserve"> “</w:t>
+      </w:r>
+      <w:r>
+        <w:rPr>
+          <w:highlight w:val="yellow"/>
+        </w:rPr>
+        <w:t>eDT_calm_981_ci</w:t>
+      </w:r>
+      <w:r>
+        <w:t>”</w:t>
+      </w:r>
+    </w:p>
+    <w:p>
+      <w:r>
+        <w:t xml:space="preserve">If doing GNG or </w:t>
+      </w:r>
+      <w:proofErr w:type="spellStart"/>
+      <w:r>
+        <w:t>eGNG</w:t>
+      </w:r>
+      <w:proofErr w:type="spellEnd"/>
+      <w:r>
+        <w:t xml:space="preserve"> add “chop” to the end of the file name. for </w:t>
+      </w:r>
+      <w:proofErr w:type="gramStart"/>
+      <w:r>
+        <w:t>example</w:t>
+      </w:r>
+      <w:proofErr w:type="gramEnd"/>
+      <w:r>
+        <w:t xml:space="preserve"> “</w:t>
+      </w:r>
+      <w:r>
+        <w:rPr>
+          <w:highlight w:val="yellow"/>
+        </w:rPr>
+        <w:t>GNG_981_chop</w:t>
+      </w:r>
+      <w:r>
+        <w:t>”</w:t>
+      </w:r>
+    </w:p>
+    <w:p/>
+    <w:p>
+      <w:r>
+        <w:t xml:space="preserve">Your </w:t>
+      </w:r>
+      <w:proofErr w:type="spellStart"/>
+      <w:r>
+        <w:t>matlab</w:t>
+      </w:r>
+      <w:proofErr w:type="spellEnd"/>
+      <w:r>
+        <w:t xml:space="preserve"> window should now be in a section that begins with the word “plot.” For </w:t>
+      </w:r>
+      <w:proofErr w:type="gramStart"/>
+      <w:r>
+        <w:t>example</w:t>
+      </w:r>
+      <w:proofErr w:type="gramEnd"/>
+      <w:r>
+        <w:t xml:space="preserve"> since I am doing </w:t>
+      </w:r>
+      <w:proofErr w:type="spellStart"/>
+      <w:r>
+        <w:t>eDT_calm</w:t>
+      </w:r>
+      <w:proofErr w:type="spellEnd"/>
+      <w:r>
+        <w:t xml:space="preserve"> </w:t>
+      </w:r>
+      <w:r>
+        <w:t xml:space="preserve">it says “plot </w:t>
+      </w:r>
+      <w:proofErr w:type="spellStart"/>
+      <w:r>
+        <w:t>eDT</w:t>
+      </w:r>
+      <w:proofErr w:type="spellEnd"/>
+      <w:r>
+        <w:t>”</w:t>
+      </w:r>
+    </w:p>
+    <w:p/>
+    <w:p>
+      <w:r>
+        <w:rPr>
+          <w:noProof/>
+        </w:rPr>
+        <w:drawing>
+          <wp:inline distT="0" distB="0" distL="0" distR="0" wp14:anchorId="06BAB695" wp14:editId="5818E7D5">
+            <wp:extent cx="5943600" cy="3505835"/>
+            <wp:effectExtent l="0" t="0" r="0" b="0"/>
+            <wp:docPr id="19" name="Picture 19"/>
+            <wp:cNvGraphicFramePr>
+              <a:graphicFrameLocks xmlns:a="http://schemas.openxmlformats.org/drawingml/2006/main" noChangeAspect="1"/>
+            </wp:cNvGraphicFramePr>
+            <a:graphic xmlns:a="http://schemas.openxmlformats.org/drawingml/2006/main">
+              <a:graphicData uri="http://schemas.openxmlformats.org/drawingml/2006/picture">
+                <pic:pic xmlns:pic="http://schemas.openxmlformats.org/drawingml/2006/picture">
+                  <pic:nvPicPr>
+                    <pic:cNvPr id="19" name="plot eDT.png"/>
+                    <pic:cNvPicPr/>
+                  </pic:nvPicPr>
+                  <pic:blipFill>
+                    <a:blip r:embed="rId25">
+                      <a:extLst>
+                        <a:ext uri="{28A0092B-C50C-407E-A947-70E740481C1C}">
+                          <a14:useLocalDpi xmlns:a14="http://schemas.microsoft.com/office/drawing/2010/main" val="0"/>
+                        </a:ext>
+                      </a:extLst>
+                    </a:blip>
+                    <a:stretch>
+                      <a:fillRect/>
+                    </a:stretch>
+                  </pic:blipFill>
+                  <pic:spPr>
+                    <a:xfrm>
+                      <a:off x="0" y="0"/>
+                      <a:ext cx="5943600" cy="3505835"/>
+                    </a:xfrm>
+                    <a:prstGeom prst="rect">
+                      <a:avLst/>
+                    </a:prstGeom>
+                  </pic:spPr>
+                </pic:pic>
+              </a:graphicData>
+            </a:graphic>
+          </wp:inline>
+        </w:drawing>
+      </w:r>
+    </w:p>
+    <w:p/>
+    <w:p>
+      <w:r>
+        <w:t>click “Run Section”</w:t>
+      </w:r>
+    </w:p>
+    <w:p/>
+    <w:p>
+      <w:r>
+        <w:t xml:space="preserve">for </w:t>
+      </w:r>
+      <w:proofErr w:type="spellStart"/>
+      <w:r>
+        <w:t>eDT</w:t>
+      </w:r>
+      <w:proofErr w:type="spellEnd"/>
+      <w:r>
+        <w:t xml:space="preserve"> two window</w:t>
+      </w:r>
+      <w:r>
+        <w:t>s will open that look like the image below. Click on the graph (circled).</w:t>
+      </w:r>
+    </w:p>
+    <w:p/>
+    <w:p>
+      <w:r>
+        <w:rPr>
+          <w:noProof/>
+        </w:rPr>
+        <w:drawing>
+          <wp:inline distT="0" distB="0" distL="0" distR="0" wp14:anchorId="755AE4E0" wp14:editId="0CC976B0">
+            <wp:extent cx="5943600" cy="3505835"/>
+            <wp:effectExtent l="0" t="0" r="0" b="0"/>
+            <wp:docPr id="20" name="Picture 20"/>
+            <wp:cNvGraphicFramePr>
+              <a:graphicFrameLocks xmlns:a="http://schemas.openxmlformats.org/drawingml/2006/main" noChangeAspect="1"/>
+            </wp:cNvGraphicFramePr>
+            <a:graphic xmlns:a="http://schemas.openxmlformats.org/drawingml/2006/main">
+              <a:graphicData uri="http://schemas.openxmlformats.org/drawingml/2006/picture">
+                <pic:pic xmlns:pic="http://schemas.openxmlformats.org/drawingml/2006/picture">
+                  <pic:nvPicPr>
+                    <pic:cNvPr id="20" name="graph pic.png"/>
+                    <pic:cNvPicPr/>
+                  </pic:nvPicPr>
+                  <pic:blipFill>
+                    <a:blip r:embed="rId26">
+                      <a:extLst>
+                        <a:ext uri="{28A0092B-C50C-407E-A947-70E740481C1C}">
+                          <a14:useLocalDpi xmlns:a14="http://schemas.microsoft.com/office/drawing/2010/main" val="0"/>
+                        </a:ext>
+                      </a:extLst>
+                    </a:blip>
+                    <a:stretch>
+                      <a:fillRect/>
+                    </a:stretch>
+                  </pic:blipFill>
+                  <pic:spPr>
+                    <a:xfrm>
+                      <a:off x="0" y="0"/>
+                      <a:ext cx="5943600" cy="3505835"/>
+                    </a:xfrm>
+                    <a:prstGeom prst="rect">
+                      <a:avLst/>
+                    </a:prstGeom>
+                  </pic:spPr>
+                </pic:pic>
+              </a:graphicData>
+            </a:graphic>
+          </wp:inline>
+        </w:drawing>
+      </w:r>
+    </w:p>
+    <w:p/>
+    <w:p>
+      <w:r>
+        <w:t>A big graph will open. Make note of the emotion in the legend (circled)</w:t>
+      </w:r>
+    </w:p>
+    <w:p/>
+    <w:p>
+      <w:r>
+        <w:rPr>
+          <w:noProof/>
+        </w:rPr>
+        <w:drawing>
+          <wp:inline distT="0" distB="0" distL="0" distR="0" wp14:anchorId="4F3B5400" wp14:editId="4E13588C">
+            <wp:extent cx="5943600" cy="3505835"/>
+            <wp:effectExtent l="0" t="0" r="0" b="0"/>
+            <wp:docPr id="21" name="Picture 21"/>
+            <wp:cNvGraphicFramePr>
+              <a:graphicFrameLocks xmlns:a="http://schemas.openxmlformats.org/drawingml/2006/main" noChangeAspect="1"/>
+            </wp:cNvGraphicFramePr>
+            <a:graphic xmlns:a="http://schemas.openxmlformats.org/drawingml/2006/main">
+              <a:graphicData uri="http://schemas.openxmlformats.org/drawingml/2006/picture">
+                <pic:pic xmlns:pic="http://schemas.openxmlformats.org/drawingml/2006/picture">
+                  <pic:nvPicPr>
+                    <pic:cNvPr id="21" name="big graph.png"/>
+                    <pic:cNvPicPr/>
+                  </pic:nvPicPr>
+                  <pic:blipFill>
+                    <a:blip r:embed="rId27">
+                      <a:extLst>
+                        <a:ext uri="{28A0092B-C50C-407E-A947-70E740481C1C}">
+                          <a14:useLocalDpi xmlns:a14="http://schemas.microsoft.com/office/drawing/2010/main" val="0"/>
+                        </a:ext>
+                      </a:extLst>
+                    </a:blip>
+                    <a:stretch>
+                      <a:fillRect/>
+                    </a:stretch>
+                  </pic:blipFill>
+                  <pic:spPr>
+                    <a:xfrm>
+                      <a:off x="0" y="0"/>
+                      <a:ext cx="5943600" cy="3505835"/>
+                    </a:xfrm>
+                    <a:prstGeom prst="rect">
+                      <a:avLst/>
+                    </a:prstGeom>
+                  </pic:spPr>
+                </pic:pic>
+              </a:graphicData>
+            </a:graphic>
+          </wp:inline>
+        </w:drawing>
+      </w:r>
+    </w:p>
+    <w:p/>
+    <w:p>
+      <w:r>
+        <w:t>On the big graph, go to File &gt; Save as…</w:t>
+      </w:r>
+    </w:p>
+    <w:p>
+      <w:r>
+        <w:t>Save as [task]_[id</w:t>
+      </w:r>
+      <w:proofErr w:type="gramStart"/>
+      <w:r>
+        <w:t>#]_</w:t>
+      </w:r>
+      <w:proofErr w:type="gramEnd"/>
+      <w:r>
+        <w:t>[emotion from graph], for example this one is “</w:t>
+      </w:r>
+      <w:r>
+        <w:rPr>
+          <w:highlight w:val="yellow"/>
+        </w:rPr>
+        <w:t>eDT_calm_981_angry</w:t>
       </w:r>
       <w:bookmarkStart w:id="0" w:name="_GoBack"/>
       <w:bookmarkEnd w:id="0"/>
-    </w:p>
-    <w:p/>
-    <w:p/>
-    <w:p/>
-    <w:p/>
+      <w:r>
+        <w:t>”</w:t>
+      </w:r>
+    </w:p>
+    <w:p>
+      <w:r>
+        <w:t xml:space="preserve">Make sure to save </w:t>
+      </w:r>
+      <w:proofErr w:type="gramStart"/>
+      <w:r>
+        <w:t>both of the</w:t>
+      </w:r>
+      <w:proofErr w:type="gramEnd"/>
+      <w:r>
+        <w:t xml:space="preserve"> graphs that opened if doing </w:t>
+      </w:r>
+      <w:proofErr w:type="spellStart"/>
+      <w:r>
+        <w:t>eDT</w:t>
+      </w:r>
+      <w:proofErr w:type="spellEnd"/>
+      <w:r>
+        <w:t>!!</w:t>
+      </w:r>
+    </w:p>
+    <w:p/>
+    <w:p>
+      <w:r>
+        <w:t>That concludes this participant, move on to the next!</w:t>
+      </w:r>
+      <w:r>
+        <w:t xml:space="preserve"> Be sure to close and reopen </w:t>
+      </w:r>
+      <w:proofErr w:type="spellStart"/>
+      <w:r>
+        <w:t>EEGlab</w:t>
+      </w:r>
+      <w:proofErr w:type="spellEnd"/>
+      <w:r>
+        <w:t xml:space="preserve"> before starting a new participant!!!</w:t>
+      </w:r>
+    </w:p>
     <w:p/>
     <w:p/>
     <w:p/>
@@ -3111,6 +4406,33 @@
     <w:basedOn w:val="DefaultParagraphFont"/>
     <w:rsid w:val="001C7D72"/>
   </w:style>
+  <w:style w:type="paragraph" w:styleId="BalloonText">
+    <w:name w:val="Balloon Text"/>
+    <w:basedOn w:val="Normal"/>
+    <w:link w:val="BalloonTextChar"/>
+    <w:uiPriority w:val="99"/>
+    <w:semiHidden/>
+    <w:unhideWhenUsed/>
+    <w:rsid w:val="001B0487"/>
+    <w:rPr>
+      <w:rFonts w:ascii="Lucida Grande" w:hAnsi="Lucida Grande"/>
+      <w:sz w:val="18"/>
+      <w:szCs w:val="18"/>
+    </w:rPr>
+  </w:style>
+  <w:style w:type="character" w:customStyle="1" w:styleId="BalloonTextChar">
+    <w:name w:val="Balloon Text Char"/>
+    <w:basedOn w:val="DefaultParagraphFont"/>
+    <w:link w:val="BalloonText"/>
+    <w:uiPriority w:val="99"/>
+    <w:semiHidden/>
+    <w:rsid w:val="001B0487"/>
+    <w:rPr>
+      <w:rFonts w:ascii="Lucida Grande" w:hAnsi="Lucida Grande"/>
+      <w:sz w:val="18"/>
+      <w:szCs w:val="18"/>
+    </w:rPr>
+  </w:style>
 </w:styles>
 </file>
 
@@ -3157,7 +4479,7 @@
     </a:clrScheme>
     <a:fontScheme name="Office">
       <a:majorFont>
-        <a:latin typeface="Calibri Light" panose="020F0302020204030204"/>
+        <a:latin typeface="Calibri Light"/>
         <a:ea typeface=""/>
         <a:cs typeface=""/>
         <a:font script="Jpan" typeface="Yu Gothic Light"/>
@@ -3192,7 +4514,7 @@
         <a:font script="Geor" typeface="Sylfaen"/>
       </a:majorFont>
       <a:minorFont>
-        <a:latin typeface="Calibri" panose="020F0502020204030204"/>
+        <a:latin typeface="Calibri"/>
         <a:ea typeface=""/>
         <a:cs typeface=""/>
         <a:font script="Jpan" typeface="Yu Mincho"/>

</xml_diff>

<commit_message>
finish individual participant instructions
</commit_message>
<xml_diff>
--- a/Intern Visual Readme.docx
+++ b/Intern Visual Readme.docx
@@ -1782,25 +1782,6 @@
     </w:p>
     <w:p>
       <w:r>
-        <w:t>IMPORTANT!!! File &gt; Save Current Dataset As</w:t>
-      </w:r>
-    </w:p>
-    <w:p>
-      <w:r>
-        <w:t xml:space="preserve">Name after task and participant id </w:t>
-      </w:r>
-      <w:r>
-        <w:t xml:space="preserve">i.e., </w:t>
-      </w:r>
-      <w:r>
-        <w:rPr>
-          <w:highlight w:val="yellow"/>
-        </w:rPr>
-        <w:t>DT_173</w:t>
-      </w:r>
-    </w:p>
-    <w:p>
-      <w:r>
         <w:rPr>
           <w:noProof/>
         </w:rPr>
@@ -1854,7 +1835,26 @@
         </w:drawing>
       </w:r>
     </w:p>
-    <w:p/>
+    <w:p>
+      <w:r>
+        <w:t>IMPORTANT!!! File &gt; Save Current Dataset As</w:t>
+      </w:r>
+    </w:p>
+    <w:p>
+      <w:r>
+        <w:t xml:space="preserve">Name after task and participant id i.e., </w:t>
+      </w:r>
+      <w:r>
+        <w:rPr>
+          <w:highlight w:val="yellow"/>
+        </w:rPr>
+        <w:t>DT_173</w:t>
+      </w:r>
+    </w:p>
+    <w:p>
+      <w:bookmarkStart w:id="0" w:name="_GoBack"/>
+      <w:bookmarkEnd w:id="0"/>
+    </w:p>
     <w:p>
       <w:r>
         <w:t xml:space="preserve">Click the script in </w:t>
@@ -3418,8 +3418,6 @@
         </w:rPr>
         <w:t>eDT_calm_981_angry</w:t>
       </w:r>
-      <w:bookmarkStart w:id="0" w:name="_GoBack"/>
-      <w:bookmarkEnd w:id="0"/>
       <w:r>
         <w:t>”</w:t>
       </w:r>

</xml_diff>

<commit_message>
add reminder to mark off fixed GNGs
</commit_message>
<xml_diff>
--- a/Intern Visual Readme.docx
+++ b/Intern Visual Readme.docx
@@ -4,23 +4,7 @@
   <w:body>
     <w:p>
       <w:r>
-        <w:t xml:space="preserve">In the </w:t>
-      </w:r>
-      <w:proofErr w:type="spellStart"/>
-      <w:r>
-        <w:t>matlab</w:t>
-      </w:r>
-      <w:proofErr w:type="spellEnd"/>
-      <w:r>
-        <w:t xml:space="preserve"> command line type “</w:t>
-      </w:r>
-      <w:proofErr w:type="spellStart"/>
-      <w:r>
-        <w:t>eeglab</w:t>
-      </w:r>
-      <w:proofErr w:type="spellEnd"/>
-      <w:r>
-        <w:t>” and press enter</w:t>
+        <w:t>In the matlab command line type “eeglab” and press enter</w:t>
       </w:r>
     </w:p>
     <w:p/>
@@ -29,21 +13,7 @@
         <w:rPr>
           <w:u w:val="single"/>
         </w:rPr>
-        <w:t xml:space="preserve">To extract </w:t>
-      </w:r>
-      <w:proofErr w:type="spellStart"/>
-      <w:r>
-        <w:rPr>
-          <w:u w:val="single"/>
-        </w:rPr>
-        <w:t>eeglab</w:t>
-      </w:r>
-      <w:proofErr w:type="spellEnd"/>
-      <w:r>
-        <w:rPr>
-          <w:u w:val="single"/>
-        </w:rPr>
-        <w:t xml:space="preserve"> data from the Brain Products recording files</w:t>
+        <w:t>To extract eeglab data from the Brain Products recording files</w:t>
       </w:r>
       <w:r>
         <w:t>:</w:t>
@@ -51,20 +21,7 @@
     </w:p>
     <w:p>
       <w:r>
-        <w:t xml:space="preserve">Select File &gt; Import Data &gt; Using EEGLAB functions and plugins &gt; From Brain Vis. </w:t>
-      </w:r>
-      <w:proofErr w:type="gramStart"/>
-      <w:r>
-        <w:t>Rec. .</w:t>
-      </w:r>
-      <w:proofErr w:type="spellStart"/>
-      <w:r>
-        <w:t>vhdr</w:t>
-      </w:r>
-      <w:proofErr w:type="spellEnd"/>
-      <w:proofErr w:type="gramEnd"/>
-      <w:r>
-        <w:t xml:space="preserve"> file</w:t>
+        <w:t>Select File &gt; Import Data &gt; Using EEGLAB functions and plugins &gt; From Brain Vis. Rec. .vhdr file</w:t>
       </w:r>
     </w:p>
     <w:p/>
@@ -166,39 +123,7 @@
           <w:sz w:val="20"/>
           <w:szCs w:val="20"/>
         </w:rPr>
-        <w:t xml:space="preserve">For </w:t>
-      </w:r>
-      <w:proofErr w:type="spellStart"/>
-      <w:r>
-        <w:rPr>
-          <w:sz w:val="20"/>
-          <w:szCs w:val="20"/>
-        </w:rPr>
-        <w:t>eDT_angry</w:t>
-      </w:r>
-      <w:proofErr w:type="spellEnd"/>
-      <w:r>
-        <w:rPr>
-          <w:sz w:val="20"/>
-          <w:szCs w:val="20"/>
-        </w:rPr>
-        <w:t>: REDWOOD/Blackbird/Intern Folder/ERP/160907-/</w:t>
-      </w:r>
-      <w:proofErr w:type="spellStart"/>
-      <w:r>
-        <w:rPr>
-          <w:sz w:val="20"/>
-          <w:szCs w:val="20"/>
-        </w:rPr>
-        <w:t>eDT_angry</w:t>
-      </w:r>
-      <w:proofErr w:type="spellEnd"/>
-      <w:r>
-        <w:rPr>
-          <w:sz w:val="20"/>
-          <w:szCs w:val="20"/>
-        </w:rPr>
-        <w:t xml:space="preserve">/[participant id number, i.e., 173] </w:t>
+        <w:t xml:space="preserve">For eDT_angry: REDWOOD/Blackbird/Intern Folder/ERP/160907-/eDT_angry/[participant id number, i.e., 173] </w:t>
       </w:r>
     </w:p>
     <w:p>
@@ -218,39 +143,7 @@
           <w:sz w:val="20"/>
           <w:szCs w:val="20"/>
         </w:rPr>
-        <w:t xml:space="preserve">For </w:t>
-      </w:r>
-      <w:proofErr w:type="spellStart"/>
-      <w:r>
-        <w:rPr>
-          <w:sz w:val="20"/>
-          <w:szCs w:val="20"/>
-        </w:rPr>
-        <w:t>eDT_happy</w:t>
-      </w:r>
-      <w:proofErr w:type="spellEnd"/>
-      <w:r>
-        <w:rPr>
-          <w:sz w:val="20"/>
-          <w:szCs w:val="20"/>
-        </w:rPr>
-        <w:t>: REDWOOD/Blackbird/Intern Folder/ERP/160907-/</w:t>
-      </w:r>
-      <w:proofErr w:type="spellStart"/>
-      <w:r>
-        <w:rPr>
-          <w:sz w:val="20"/>
-          <w:szCs w:val="20"/>
-        </w:rPr>
-        <w:t>eDT_happy</w:t>
-      </w:r>
-      <w:proofErr w:type="spellEnd"/>
-      <w:r>
-        <w:rPr>
-          <w:sz w:val="20"/>
-          <w:szCs w:val="20"/>
-        </w:rPr>
-        <w:t xml:space="preserve">/[participant id number, i.e., 173] </w:t>
+        <w:t xml:space="preserve">For eDT_happy: REDWOOD/Blackbird/Intern Folder/ERP/160907-/eDT_happy/[participant id number, i.e., 173] </w:t>
       </w:r>
     </w:p>
     <w:p>
@@ -270,39 +163,7 @@
           <w:sz w:val="20"/>
           <w:szCs w:val="20"/>
         </w:rPr>
-        <w:t xml:space="preserve">For </w:t>
-      </w:r>
-      <w:proofErr w:type="spellStart"/>
-      <w:r>
-        <w:rPr>
-          <w:sz w:val="20"/>
-          <w:szCs w:val="20"/>
-        </w:rPr>
-        <w:t>eDT_calm</w:t>
-      </w:r>
-      <w:proofErr w:type="spellEnd"/>
-      <w:r>
-        <w:rPr>
-          <w:sz w:val="20"/>
-          <w:szCs w:val="20"/>
-        </w:rPr>
-        <w:t>: REDWOOD/Blackbird/Intern Folder/ERP/160907-/</w:t>
-      </w:r>
-      <w:proofErr w:type="spellStart"/>
-      <w:r>
-        <w:rPr>
-          <w:sz w:val="20"/>
-          <w:szCs w:val="20"/>
-        </w:rPr>
-        <w:t>eDT_calm</w:t>
-      </w:r>
-      <w:proofErr w:type="spellEnd"/>
-      <w:r>
-        <w:rPr>
-          <w:sz w:val="20"/>
-          <w:szCs w:val="20"/>
-        </w:rPr>
-        <w:t xml:space="preserve">/[participant id number, i.e., 173] </w:t>
+        <w:t xml:space="preserve">For eDT_calm: REDWOOD/Blackbird/Intern Folder/ERP/160907-/eDT_calm/[participant id number, i.e., 173] </w:t>
       </w:r>
     </w:p>
     <w:p>
@@ -322,39 +183,7 @@
           <w:sz w:val="20"/>
           <w:szCs w:val="20"/>
         </w:rPr>
-        <w:t xml:space="preserve">For </w:t>
-      </w:r>
-      <w:proofErr w:type="spellStart"/>
-      <w:r>
-        <w:rPr>
-          <w:sz w:val="20"/>
-          <w:szCs w:val="20"/>
-        </w:rPr>
-        <w:t>eGNG_faces_angry</w:t>
-      </w:r>
-      <w:proofErr w:type="spellEnd"/>
-      <w:r>
-        <w:rPr>
-          <w:sz w:val="20"/>
-          <w:szCs w:val="20"/>
-        </w:rPr>
-        <w:t>: REDWOOD/Blackbird/Intern Folder/ERP/160907-/</w:t>
-      </w:r>
-      <w:proofErr w:type="spellStart"/>
-      <w:r>
-        <w:rPr>
-          <w:sz w:val="20"/>
-          <w:szCs w:val="20"/>
-        </w:rPr>
-        <w:t>eGNG_faces_angry</w:t>
-      </w:r>
-      <w:proofErr w:type="spellEnd"/>
-      <w:r>
-        <w:rPr>
-          <w:sz w:val="20"/>
-          <w:szCs w:val="20"/>
-        </w:rPr>
-        <w:t xml:space="preserve">/[participant id number, i.e., 173] </w:t>
+        <w:t xml:space="preserve">For eGNG_faces_angry: REDWOOD/Blackbird/Intern Folder/ERP/160907-/eGNG_faces_angry/[participant id number, i.e., 173] </w:t>
       </w:r>
     </w:p>
     <w:p>
@@ -374,39 +203,7 @@
           <w:sz w:val="20"/>
           <w:szCs w:val="20"/>
         </w:rPr>
-        <w:t xml:space="preserve">For </w:t>
-      </w:r>
-      <w:proofErr w:type="spellStart"/>
-      <w:r>
-        <w:rPr>
-          <w:sz w:val="20"/>
-          <w:szCs w:val="20"/>
-        </w:rPr>
-        <w:t>eGNG_faces_happy</w:t>
-      </w:r>
-      <w:proofErr w:type="spellEnd"/>
-      <w:r>
-        <w:rPr>
-          <w:sz w:val="20"/>
-          <w:szCs w:val="20"/>
-        </w:rPr>
-        <w:t>: REDWOOD/Blackbird/Intern Folder/ERP/160907-/</w:t>
-      </w:r>
-      <w:proofErr w:type="spellStart"/>
-      <w:r>
-        <w:rPr>
-          <w:sz w:val="20"/>
-          <w:szCs w:val="20"/>
-        </w:rPr>
-        <w:t>eGNG_faces_happy</w:t>
-      </w:r>
-      <w:proofErr w:type="spellEnd"/>
-      <w:r>
-        <w:rPr>
-          <w:sz w:val="20"/>
-          <w:szCs w:val="20"/>
-        </w:rPr>
-        <w:t xml:space="preserve">/[participant id number, i.e., 173] </w:t>
+        <w:t xml:space="preserve">For eGNG_faces_happy: REDWOOD/Blackbird/Intern Folder/ERP/160907-/eGNG_faces_happy/[participant id number, i.e., 173] </w:t>
       </w:r>
     </w:p>
     <w:p>
@@ -426,39 +223,7 @@
           <w:sz w:val="20"/>
           <w:szCs w:val="20"/>
         </w:rPr>
-        <w:t xml:space="preserve">For </w:t>
-      </w:r>
-      <w:proofErr w:type="spellStart"/>
-      <w:r>
-        <w:rPr>
-          <w:sz w:val="20"/>
-          <w:szCs w:val="20"/>
-        </w:rPr>
-        <w:t>eGNG_IAPS_negative</w:t>
-      </w:r>
-      <w:proofErr w:type="spellEnd"/>
-      <w:r>
-        <w:rPr>
-          <w:sz w:val="20"/>
-          <w:szCs w:val="20"/>
-        </w:rPr>
-        <w:t>: REDWOOD/Blackbird/Intern Folder/ERP/160907-/</w:t>
-      </w:r>
-      <w:proofErr w:type="spellStart"/>
-      <w:r>
-        <w:rPr>
-          <w:sz w:val="20"/>
-          <w:szCs w:val="20"/>
-        </w:rPr>
-        <w:t>eGNG_IAPS_negative</w:t>
-      </w:r>
-      <w:proofErr w:type="spellEnd"/>
-      <w:r>
-        <w:rPr>
-          <w:sz w:val="20"/>
-          <w:szCs w:val="20"/>
-        </w:rPr>
-        <w:t xml:space="preserve">/[participant id number, i.e., 173] </w:t>
+        <w:t xml:space="preserve">For eGNG_IAPS_negative: REDWOOD/Blackbird/Intern Folder/ERP/160907-/eGNG_IAPS_negative/[participant id number, i.e., 173] </w:t>
       </w:r>
     </w:p>
     <w:p>
@@ -478,39 +243,7 @@
           <w:sz w:val="20"/>
           <w:szCs w:val="20"/>
         </w:rPr>
-        <w:t xml:space="preserve">For </w:t>
-      </w:r>
-      <w:proofErr w:type="spellStart"/>
-      <w:r>
-        <w:rPr>
-          <w:sz w:val="20"/>
-          <w:szCs w:val="20"/>
-        </w:rPr>
-        <w:t>eGNG_IAPS_positive</w:t>
-      </w:r>
-      <w:proofErr w:type="spellEnd"/>
-      <w:r>
-        <w:rPr>
-          <w:sz w:val="20"/>
-          <w:szCs w:val="20"/>
-        </w:rPr>
-        <w:t>: REDWOOD/Blackbird/Intern Folder/ERP/160907-/</w:t>
-      </w:r>
-      <w:proofErr w:type="spellStart"/>
-      <w:r>
-        <w:rPr>
-          <w:sz w:val="20"/>
-          <w:szCs w:val="20"/>
-        </w:rPr>
-        <w:t>eGNG_IAPS_positive</w:t>
-      </w:r>
-      <w:proofErr w:type="spellEnd"/>
-      <w:r>
-        <w:rPr>
-          <w:sz w:val="20"/>
-          <w:szCs w:val="20"/>
-        </w:rPr>
-        <w:t xml:space="preserve">/[participant id number, i.e., 173] </w:t>
+        <w:t xml:space="preserve">For eGNG_IAPS_positive: REDWOOD/Blackbird/Intern Folder/ERP/160907-/eGNG_IAPS_positive/[participant id number, i.e., 173] </w:t>
       </w:r>
     </w:p>
     <w:p>
@@ -577,23 +310,7 @@
           <w:szCs w:val="20"/>
         </w:rPr>
         <w:lastRenderedPageBreak/>
-        <w:t xml:space="preserve">For </w:t>
-      </w:r>
-      <w:proofErr w:type="spellStart"/>
-      <w:r>
-        <w:rPr>
-          <w:sz w:val="20"/>
-          <w:szCs w:val="20"/>
-        </w:rPr>
-        <w:t>eDT_angry</w:t>
-      </w:r>
-      <w:proofErr w:type="spellEnd"/>
-      <w:r>
-        <w:rPr>
-          <w:sz w:val="20"/>
-          <w:szCs w:val="20"/>
-        </w:rPr>
-        <w:t xml:space="preserve"> start with: eDT_Angry_Session1_[participant id number, i.e., 173]</w:t>
+        <w:t>For eDT_angry start with: eDT_Angry_Session1_[participant id number, i.e., 173]</w:t>
       </w:r>
     </w:p>
     <w:p>
@@ -613,23 +330,7 @@
           <w:sz w:val="20"/>
           <w:szCs w:val="20"/>
         </w:rPr>
-        <w:t xml:space="preserve">For </w:t>
-      </w:r>
-      <w:proofErr w:type="spellStart"/>
-      <w:r>
-        <w:rPr>
-          <w:sz w:val="20"/>
-          <w:szCs w:val="20"/>
-        </w:rPr>
-        <w:t>eDT_calm</w:t>
-      </w:r>
-      <w:proofErr w:type="spellEnd"/>
-      <w:r>
-        <w:rPr>
-          <w:sz w:val="20"/>
-          <w:szCs w:val="20"/>
-        </w:rPr>
-        <w:t xml:space="preserve"> start with: eDT_Calm_Session1_[participant id number, i.e., 173]</w:t>
+        <w:t>For eDT_calm start with: eDT_Calm_Session1_[participant id number, i.e., 173]</w:t>
       </w:r>
     </w:p>
     <w:p>
@@ -649,23 +350,7 @@
           <w:sz w:val="20"/>
           <w:szCs w:val="20"/>
         </w:rPr>
-        <w:t xml:space="preserve">For </w:t>
-      </w:r>
-      <w:proofErr w:type="spellStart"/>
-      <w:r>
-        <w:rPr>
-          <w:sz w:val="20"/>
-          <w:szCs w:val="20"/>
-        </w:rPr>
-        <w:t>eDT_happy</w:t>
-      </w:r>
-      <w:proofErr w:type="spellEnd"/>
-      <w:r>
-        <w:rPr>
-          <w:sz w:val="20"/>
-          <w:szCs w:val="20"/>
-        </w:rPr>
-        <w:t xml:space="preserve"> start with: eDT_Happy_Session1_[participant id number, i.e., 173]</w:t>
+        <w:t>For eDT_happy start with: eDT_Happy_Session1_[participant id number, i.e., 173]</w:t>
       </w:r>
     </w:p>
     <w:p>
@@ -685,23 +370,7 @@
           <w:sz w:val="20"/>
           <w:szCs w:val="20"/>
         </w:rPr>
-        <w:t xml:space="preserve">For </w:t>
-      </w:r>
-      <w:proofErr w:type="spellStart"/>
-      <w:r>
-        <w:rPr>
-          <w:sz w:val="20"/>
-          <w:szCs w:val="20"/>
-        </w:rPr>
-        <w:t>eGNG_faces_angry</w:t>
-      </w:r>
-      <w:proofErr w:type="spellEnd"/>
-      <w:r>
-        <w:rPr>
-          <w:sz w:val="20"/>
-          <w:szCs w:val="20"/>
-        </w:rPr>
-        <w:t xml:space="preserve"> start with: eGNG_Angry_Session1_[participant id number, i.e., 173]</w:t>
+        <w:t>For eGNG_faces_angry start with: eGNG_Angry_Session1_[participant id number, i.e., 173]</w:t>
       </w:r>
     </w:p>
     <w:p>
@@ -721,23 +390,7 @@
           <w:sz w:val="20"/>
           <w:szCs w:val="20"/>
         </w:rPr>
-        <w:t xml:space="preserve">For </w:t>
-      </w:r>
-      <w:proofErr w:type="spellStart"/>
-      <w:r>
-        <w:rPr>
-          <w:sz w:val="20"/>
-          <w:szCs w:val="20"/>
-        </w:rPr>
-        <w:t>eGNG_faces_happy</w:t>
-      </w:r>
-      <w:proofErr w:type="spellEnd"/>
-      <w:r>
-        <w:rPr>
-          <w:sz w:val="20"/>
-          <w:szCs w:val="20"/>
-        </w:rPr>
-        <w:t xml:space="preserve"> start with: eGNG_Happy_Session1_[participant id number, i.e., 173]</w:t>
+        <w:t>For eGNG_faces_happy start with: eGNG_Happy_Session1_[participant id number, i.e., 173]</w:t>
       </w:r>
     </w:p>
     <w:p>
@@ -757,23 +410,7 @@
           <w:sz w:val="20"/>
           <w:szCs w:val="20"/>
         </w:rPr>
-        <w:t xml:space="preserve">For </w:t>
-      </w:r>
-      <w:proofErr w:type="spellStart"/>
-      <w:r>
-        <w:rPr>
-          <w:sz w:val="20"/>
-          <w:szCs w:val="20"/>
-        </w:rPr>
-        <w:t>eGNG_IAPS_negative</w:t>
-      </w:r>
-      <w:proofErr w:type="spellEnd"/>
-      <w:r>
-        <w:rPr>
-          <w:sz w:val="20"/>
-          <w:szCs w:val="20"/>
-        </w:rPr>
-        <w:t xml:space="preserve"> start with: eGNG_IAPS_negative_Session1_[participant id number, i.e., 173]</w:t>
+        <w:t>For eGNG_IAPS_negative start with: eGNG_IAPS_negative_Session1_[participant id number, i.e., 173]</w:t>
       </w:r>
     </w:p>
     <w:p>
@@ -793,23 +430,7 @@
           <w:sz w:val="20"/>
           <w:szCs w:val="20"/>
         </w:rPr>
-        <w:t xml:space="preserve">For </w:t>
-      </w:r>
-      <w:proofErr w:type="spellStart"/>
-      <w:r>
-        <w:rPr>
-          <w:sz w:val="20"/>
-          <w:szCs w:val="20"/>
-        </w:rPr>
-        <w:t>eGNG_IAPS_positive</w:t>
-      </w:r>
-      <w:proofErr w:type="spellEnd"/>
-      <w:r>
-        <w:rPr>
-          <w:sz w:val="20"/>
-          <w:szCs w:val="20"/>
-        </w:rPr>
-        <w:t xml:space="preserve"> start with: eGNG_IAPS_positive_Session1_[participant id number, i.e., 173]</w:t>
+        <w:t>For eGNG_IAPS_positive start with: eGNG_IAPS_positive_Session1_[participant id number, i.e., 173]</w:t>
       </w:r>
     </w:p>
     <w:p>
@@ -963,23 +584,7 @@
           <w:sz w:val="20"/>
           <w:szCs w:val="20"/>
         </w:rPr>
-        <w:t xml:space="preserve">For </w:t>
-      </w:r>
-      <w:proofErr w:type="spellStart"/>
-      <w:r>
-        <w:rPr>
-          <w:sz w:val="20"/>
-          <w:szCs w:val="20"/>
-        </w:rPr>
-        <w:t>eDT_angry</w:t>
-      </w:r>
-      <w:proofErr w:type="spellEnd"/>
-      <w:r>
-        <w:rPr>
-          <w:sz w:val="20"/>
-          <w:szCs w:val="20"/>
-        </w:rPr>
-        <w:t xml:space="preserve"> there are 2 sessions </w:t>
+        <w:t xml:space="preserve">For eDT_angry there are 2 sessions </w:t>
       </w:r>
     </w:p>
     <w:p>
@@ -999,23 +604,7 @@
           <w:sz w:val="20"/>
           <w:szCs w:val="20"/>
         </w:rPr>
-        <w:t xml:space="preserve">For </w:t>
-      </w:r>
-      <w:proofErr w:type="spellStart"/>
-      <w:r>
-        <w:rPr>
-          <w:sz w:val="20"/>
-          <w:szCs w:val="20"/>
-        </w:rPr>
-        <w:t>eDT_calm</w:t>
-      </w:r>
-      <w:proofErr w:type="spellEnd"/>
-      <w:r>
-        <w:rPr>
-          <w:sz w:val="20"/>
-          <w:szCs w:val="20"/>
-        </w:rPr>
-        <w:t xml:space="preserve"> there are 2 sessions </w:t>
+        <w:t xml:space="preserve">For eDT_calm there are 2 sessions </w:t>
       </w:r>
     </w:p>
     <w:p>
@@ -1035,23 +624,7 @@
           <w:sz w:val="20"/>
           <w:szCs w:val="20"/>
         </w:rPr>
-        <w:t xml:space="preserve">For </w:t>
-      </w:r>
-      <w:proofErr w:type="spellStart"/>
-      <w:r>
-        <w:rPr>
-          <w:sz w:val="20"/>
-          <w:szCs w:val="20"/>
-        </w:rPr>
-        <w:t>eDT_happy</w:t>
-      </w:r>
-      <w:proofErr w:type="spellEnd"/>
-      <w:r>
-        <w:rPr>
-          <w:sz w:val="20"/>
-          <w:szCs w:val="20"/>
-        </w:rPr>
-        <w:t xml:space="preserve"> there are 2 sessions</w:t>
+        <w:t>For eDT_happy there are 2 sessions</w:t>
       </w:r>
     </w:p>
     <w:p>
@@ -1071,23 +644,7 @@
           <w:sz w:val="20"/>
           <w:szCs w:val="20"/>
         </w:rPr>
-        <w:t xml:space="preserve">For </w:t>
-      </w:r>
-      <w:proofErr w:type="spellStart"/>
-      <w:r>
-        <w:rPr>
-          <w:sz w:val="20"/>
-          <w:szCs w:val="20"/>
-        </w:rPr>
-        <w:t>eGNG_faces_angry</w:t>
-      </w:r>
-      <w:proofErr w:type="spellEnd"/>
-      <w:r>
-        <w:rPr>
-          <w:sz w:val="20"/>
-          <w:szCs w:val="20"/>
-        </w:rPr>
-        <w:t xml:space="preserve"> there are 5 sessions for CARPP participants, 2 sessions for BETTA participants</w:t>
+        <w:t>For eGNG_faces_angry there are 5 sessions for CARPP participants, 2 sessions for BETTA participants</w:t>
       </w:r>
     </w:p>
     <w:p>
@@ -1107,23 +664,7 @@
           <w:sz w:val="20"/>
           <w:szCs w:val="20"/>
         </w:rPr>
-        <w:t xml:space="preserve">For </w:t>
-      </w:r>
-      <w:proofErr w:type="spellStart"/>
-      <w:r>
-        <w:rPr>
-          <w:sz w:val="20"/>
-          <w:szCs w:val="20"/>
-        </w:rPr>
-        <w:t>eGNG_faces_happy</w:t>
-      </w:r>
-      <w:proofErr w:type="spellEnd"/>
-      <w:r>
-        <w:rPr>
-          <w:sz w:val="20"/>
-          <w:szCs w:val="20"/>
-        </w:rPr>
-        <w:t xml:space="preserve"> there are 5 sessions for CARPP participants, 2 sessions for BETTA participants </w:t>
+        <w:t xml:space="preserve">For eGNG_faces_happy there are 5 sessions for CARPP participants, 2 sessions for BETTA participants </w:t>
       </w:r>
     </w:p>
     <w:p>
@@ -1143,23 +684,7 @@
           <w:sz w:val="20"/>
           <w:szCs w:val="20"/>
         </w:rPr>
-        <w:t xml:space="preserve">For </w:t>
-      </w:r>
-      <w:proofErr w:type="spellStart"/>
-      <w:r>
-        <w:rPr>
-          <w:sz w:val="20"/>
-          <w:szCs w:val="20"/>
-        </w:rPr>
-        <w:t>eGNG_IAPS_negative</w:t>
-      </w:r>
-      <w:proofErr w:type="spellEnd"/>
-      <w:r>
-        <w:rPr>
-          <w:sz w:val="20"/>
-          <w:szCs w:val="20"/>
-        </w:rPr>
-        <w:t xml:space="preserve"> there are 2 sessions </w:t>
+        <w:t xml:space="preserve">For eGNG_IAPS_negative there are 2 sessions </w:t>
       </w:r>
     </w:p>
     <w:p>
@@ -1179,23 +704,7 @@
           <w:sz w:val="20"/>
           <w:szCs w:val="20"/>
         </w:rPr>
-        <w:t xml:space="preserve">For </w:t>
-      </w:r>
-      <w:proofErr w:type="spellStart"/>
-      <w:r>
-        <w:rPr>
-          <w:sz w:val="20"/>
-          <w:szCs w:val="20"/>
-        </w:rPr>
-        <w:t>eGNG_IAPS_positive</w:t>
-      </w:r>
-      <w:proofErr w:type="spellEnd"/>
-      <w:r>
-        <w:rPr>
-          <w:sz w:val="20"/>
-          <w:szCs w:val="20"/>
-        </w:rPr>
-        <w:t xml:space="preserve"> there are 2 sessions</w:t>
+        <w:t>For eGNG_IAPS_positive there are 2 sessions</w:t>
       </w:r>
     </w:p>
     <w:p>
@@ -1334,23 +843,7 @@
           <w:sz w:val="20"/>
           <w:szCs w:val="20"/>
         </w:rPr>
-        <w:t xml:space="preserve">For </w:t>
-      </w:r>
-      <w:proofErr w:type="spellStart"/>
-      <w:r>
-        <w:rPr>
-          <w:sz w:val="20"/>
-          <w:szCs w:val="20"/>
-        </w:rPr>
-        <w:t>eDT_angry</w:t>
-      </w:r>
-      <w:proofErr w:type="spellEnd"/>
-      <w:r>
-        <w:rPr>
-          <w:sz w:val="20"/>
-          <w:szCs w:val="20"/>
-        </w:rPr>
-        <w:t xml:space="preserve"> enter 1:2 in the dialogue box and press “okay” </w:t>
+        <w:t xml:space="preserve">For eDT_angry enter 1:2 in the dialogue box and press “okay” </w:t>
       </w:r>
     </w:p>
     <w:p>
@@ -1372,21 +865,12 @@
         </w:rPr>
         <w:t xml:space="preserve">For </w:t>
       </w:r>
-      <w:proofErr w:type="spellStart"/>
-      <w:r>
-        <w:rPr>
-          <w:sz w:val="20"/>
-          <w:szCs w:val="20"/>
-        </w:rPr>
-        <w:t>eDT_calm</w:t>
-      </w:r>
-      <w:proofErr w:type="spellEnd"/>
-      <w:r>
-        <w:rPr>
-          <w:sz w:val="20"/>
-          <w:szCs w:val="20"/>
-        </w:rPr>
-        <w:t xml:space="preserve"> enter 1:2 </w:t>
+      <w:r>
+        <w:rPr>
+          <w:sz w:val="20"/>
+          <w:szCs w:val="20"/>
+        </w:rPr>
+        <w:t xml:space="preserve">eDT_calm enter 1:2 </w:t>
       </w:r>
       <w:r>
         <w:rPr>
@@ -1415,21 +899,12 @@
         </w:rPr>
         <w:t xml:space="preserve">For </w:t>
       </w:r>
-      <w:proofErr w:type="spellStart"/>
-      <w:r>
-        <w:rPr>
-          <w:sz w:val="20"/>
-          <w:szCs w:val="20"/>
-        </w:rPr>
-        <w:t>eDT_happy</w:t>
-      </w:r>
-      <w:proofErr w:type="spellEnd"/>
-      <w:r>
-        <w:rPr>
-          <w:sz w:val="20"/>
-          <w:szCs w:val="20"/>
-        </w:rPr>
-        <w:t xml:space="preserve"> enter 1:2 </w:t>
+      <w:r>
+        <w:rPr>
+          <w:sz w:val="20"/>
+          <w:szCs w:val="20"/>
+        </w:rPr>
+        <w:t xml:space="preserve">eDT_happy enter 1:2 </w:t>
       </w:r>
       <w:r>
         <w:rPr>
@@ -1458,7 +933,6 @@
         </w:rPr>
         <w:t xml:space="preserve">For </w:t>
       </w:r>
-      <w:proofErr w:type="spellStart"/>
       <w:r>
         <w:rPr>
           <w:sz w:val="20"/>
@@ -1471,15 +945,7 @@
           <w:sz w:val="20"/>
           <w:szCs w:val="20"/>
         </w:rPr>
-        <w:t>angry</w:t>
-      </w:r>
-      <w:proofErr w:type="spellEnd"/>
-      <w:r>
-        <w:rPr>
-          <w:sz w:val="20"/>
-          <w:szCs w:val="20"/>
-        </w:rPr>
-        <w:t xml:space="preserve"> enter 1:5</w:t>
+        <w:t>angry enter 1:5</w:t>
       </w:r>
       <w:r>
         <w:rPr>
@@ -1515,44 +981,19 @@
         </w:rPr>
         <w:t xml:space="preserve">For </w:t>
       </w:r>
-      <w:proofErr w:type="spellStart"/>
-      <w:r>
-        <w:rPr>
-          <w:sz w:val="20"/>
-          <w:szCs w:val="20"/>
-        </w:rPr>
-        <w:t>eGNG_faces_happy</w:t>
-      </w:r>
-      <w:proofErr w:type="spellEnd"/>
-      <w:r>
-        <w:rPr>
-          <w:sz w:val="20"/>
-          <w:szCs w:val="20"/>
-        </w:rPr>
-        <w:t xml:space="preserve"> enter 1:5 or 1:2 (depending on number of </w:t>
-      </w:r>
-      <w:proofErr w:type="gramStart"/>
-      <w:r>
-        <w:rPr>
-          <w:sz w:val="20"/>
-          <w:szCs w:val="20"/>
-        </w:rPr>
-        <w:t>sessions)</w:t>
-      </w:r>
-      <w:r>
-        <w:rPr>
-          <w:sz w:val="20"/>
-          <w:szCs w:val="20"/>
-        </w:rPr>
-        <w:t>in</w:t>
-      </w:r>
-      <w:proofErr w:type="gramEnd"/>
-      <w:r>
-        <w:rPr>
-          <w:sz w:val="20"/>
-          <w:szCs w:val="20"/>
-        </w:rPr>
-        <w:t xml:space="preserve"> the dialogue box and “okay” </w:t>
+      <w:r>
+        <w:rPr>
+          <w:sz w:val="20"/>
+          <w:szCs w:val="20"/>
+        </w:rPr>
+        <w:t>eGNG_faces_happy enter 1:5 or 1:2 (depending on number of sessions)</w:t>
+      </w:r>
+      <w:r>
+        <w:rPr>
+          <w:sz w:val="20"/>
+          <w:szCs w:val="20"/>
+        </w:rPr>
+        <w:t xml:space="preserve">in the dialogue box and “okay” </w:t>
       </w:r>
     </w:p>
     <w:p>
@@ -1574,7 +1015,6 @@
         </w:rPr>
         <w:t xml:space="preserve">For </w:t>
       </w:r>
-      <w:proofErr w:type="spellStart"/>
       <w:r>
         <w:rPr>
           <w:sz w:val="20"/>
@@ -1582,7 +1022,6 @@
         </w:rPr>
         <w:t>eGNG_IAPS_negative</w:t>
       </w:r>
-      <w:proofErr w:type="spellEnd"/>
       <w:r>
         <w:rPr>
           <w:sz w:val="20"/>
@@ -1624,21 +1063,12 @@
         </w:rPr>
         <w:t xml:space="preserve">For </w:t>
       </w:r>
-      <w:proofErr w:type="spellStart"/>
-      <w:r>
-        <w:rPr>
-          <w:sz w:val="20"/>
-          <w:szCs w:val="20"/>
-        </w:rPr>
-        <w:t>eGNG_IAPS_positive</w:t>
-      </w:r>
-      <w:proofErr w:type="spellEnd"/>
-      <w:r>
-        <w:rPr>
-          <w:sz w:val="20"/>
-          <w:szCs w:val="20"/>
-        </w:rPr>
-        <w:t xml:space="preserve"> enter 1:2 </w:t>
+      <w:r>
+        <w:rPr>
+          <w:sz w:val="20"/>
+          <w:szCs w:val="20"/>
+        </w:rPr>
+        <w:t xml:space="preserve">eGNG_IAPS_positive enter 1:2 </w:t>
       </w:r>
       <w:r>
         <w:rPr>
@@ -1672,30 +1102,14 @@
           <w:sz w:val="20"/>
           <w:szCs w:val="20"/>
         </w:rPr>
-        <w:t xml:space="preserve">GNG enter 1:5, or 1:2 (depending on number of </w:t>
-      </w:r>
-      <w:proofErr w:type="gramStart"/>
-      <w:r>
-        <w:rPr>
-          <w:sz w:val="20"/>
-          <w:szCs w:val="20"/>
-        </w:rPr>
-        <w:t>sessions)</w:t>
-      </w:r>
-      <w:r>
-        <w:rPr>
-          <w:sz w:val="20"/>
-          <w:szCs w:val="20"/>
-        </w:rPr>
-        <w:t>in</w:t>
-      </w:r>
-      <w:proofErr w:type="gramEnd"/>
-      <w:r>
-        <w:rPr>
-          <w:sz w:val="20"/>
-          <w:szCs w:val="20"/>
-        </w:rPr>
-        <w:t xml:space="preserve"> the dialogue box and press “okay”</w:t>
+        <w:t>GNG enter 1:5, or 1:2 (depending on number of sessions)</w:t>
+      </w:r>
+      <w:r>
+        <w:rPr>
+          <w:sz w:val="20"/>
+          <w:szCs w:val="20"/>
+        </w:rPr>
+        <w:t>in the dialogue box and press “okay”</w:t>
       </w:r>
     </w:p>
     <w:p>
@@ -1851,21 +1265,10 @@
         <w:t>DT_173</w:t>
       </w:r>
     </w:p>
-    <w:p>
-      <w:bookmarkStart w:id="0" w:name="_GoBack"/>
-      <w:bookmarkEnd w:id="0"/>
-    </w:p>
-    <w:p>
-      <w:r>
-        <w:t xml:space="preserve">Click the script in </w:t>
-      </w:r>
-      <w:proofErr w:type="spellStart"/>
-      <w:r>
-        <w:t>Matlab</w:t>
-      </w:r>
-      <w:proofErr w:type="spellEnd"/>
-      <w:r>
-        <w:t xml:space="preserve"> (ERPPreprocessing1)</w:t>
+    <w:p/>
+    <w:p>
+      <w:r>
+        <w:t>Click the script in Matlab (ERPPreprocessing1)</w:t>
       </w:r>
     </w:p>
     <w:p>
@@ -1952,26 +1355,10 @@
     <w:p/>
     <w:p>
       <w:r>
-        <w:t xml:space="preserve">If you are not also completing artifact rejection close </w:t>
-      </w:r>
-      <w:proofErr w:type="spellStart"/>
-      <w:r>
-        <w:t>eeglab</w:t>
-      </w:r>
-      <w:proofErr w:type="spellEnd"/>
-      <w:r>
-        <w:t xml:space="preserve"> here and begin at the beginning! This will ensure you </w:t>
-      </w:r>
-      <w:r>
-        <w:t xml:space="preserve">apply changes to the correct datasets. Do NOT start at the beginning without first closing </w:t>
-      </w:r>
-      <w:proofErr w:type="spellStart"/>
-      <w:r>
-        <w:t>EEGlab</w:t>
-      </w:r>
-      <w:proofErr w:type="spellEnd"/>
-      <w:r>
-        <w:t>.</w:t>
+        <w:t xml:space="preserve">If you are not also completing artifact rejection close eeglab here and begin at the beginning! This will ensure you </w:t>
+      </w:r>
+      <w:r>
+        <w:t>apply changes to the correct datasets. Do NOT start at the beginning without first closing EEGlab.</w:t>
       </w:r>
     </w:p>
     <w:p/>
@@ -2039,15 +1426,7 @@
     <w:p/>
     <w:p>
       <w:r>
-        <w:t xml:space="preserve">***The next step is to run ICA on the AR dataset. However, since ICA can take up to 8 hours to run, Abbie will do this rather than asking the interns to do </w:t>
-      </w:r>
-      <w:proofErr w:type="gramStart"/>
-      <w:r>
-        <w:t>it!*</w:t>
-      </w:r>
-      <w:proofErr w:type="gramEnd"/>
-      <w:r>
-        <w:t>**</w:t>
+        <w:t>***The next step is to run ICA on the AR dataset. However, since ICA can take up to 8 hours to run, Abbie will do this rather than asking the interns to do it!***</w:t>
       </w:r>
     </w:p>
     <w:p/>
@@ -2067,47 +1446,7 @@
     <w:p/>
     <w:p>
       <w:r>
-        <w:t xml:space="preserve">For the </w:t>
-      </w:r>
-      <w:proofErr w:type="spellStart"/>
-      <w:r>
-        <w:t>preman</w:t>
-      </w:r>
-      <w:proofErr w:type="spellEnd"/>
-      <w:r>
-        <w:t xml:space="preserve"> script to work the current folder MUST be the folder for the participant you are working on. For </w:t>
-      </w:r>
-      <w:proofErr w:type="gramStart"/>
-      <w:r>
-        <w:t>example</w:t>
-      </w:r>
-      <w:proofErr w:type="gramEnd"/>
-      <w:r>
-        <w:t xml:space="preserve"> if you are running </w:t>
-      </w:r>
-      <w:proofErr w:type="spellStart"/>
-      <w:r>
-        <w:t>preman</w:t>
-      </w:r>
-      <w:proofErr w:type="spellEnd"/>
-      <w:r>
-        <w:t xml:space="preserve"> on </w:t>
-      </w:r>
-      <w:proofErr w:type="spellStart"/>
-      <w:r>
-        <w:t>eDT</w:t>
-      </w:r>
-      <w:proofErr w:type="spellEnd"/>
-      <w:r>
-        <w:t xml:space="preserve"> calm for 981, your </w:t>
-      </w:r>
-      <w:proofErr w:type="spellStart"/>
-      <w:r>
-        <w:t>matlab</w:t>
-      </w:r>
-      <w:proofErr w:type="spellEnd"/>
-      <w:r>
-        <w:t xml:space="preserve"> window would look like this. Note the current folder (red circle) and folder contents (green circle).</w:t>
+        <w:t>For the preman script to work the current folder MUST be the folder for the participant you are working on. For example if you are running preman on eDT calm for 981, your matlab window would look like this. Note the current folder (red circle) and folder contents (green circle).</w:t>
       </w:r>
     </w:p>
     <w:p/>
@@ -2161,23 +1500,7 @@
     </w:p>
     <w:p>
       <w:r>
-        <w:t xml:space="preserve">Double check that you have the </w:t>
-      </w:r>
-      <w:proofErr w:type="spellStart"/>
-      <w:r>
-        <w:t>preman</w:t>
-      </w:r>
-      <w:proofErr w:type="spellEnd"/>
-      <w:r>
-        <w:t xml:space="preserve"> script open that applies to your task, in this case I am doing “</w:t>
-      </w:r>
-      <w:proofErr w:type="spellStart"/>
-      <w:r>
-        <w:t>calmDT</w:t>
-      </w:r>
-      <w:proofErr w:type="spellEnd"/>
-      <w:r>
-        <w:t>.”</w:t>
+        <w:t>Double check that you have the preman script open that applies to your task, in this case I am doing “calmDT.”</w:t>
       </w:r>
       <w:r>
         <w:t xml:space="preserve"> This should also be the “active” script, so the tab will be a lighter shade of gray.</w:t>
@@ -2238,23 +1561,7 @@
     <w:p/>
     <w:p>
       <w:r>
-        <w:t xml:space="preserve">run </w:t>
-      </w:r>
-      <w:proofErr w:type="spellStart"/>
-      <w:r>
-        <w:t>EEGlab</w:t>
-      </w:r>
-      <w:proofErr w:type="spellEnd"/>
-      <w:r>
-        <w:t xml:space="preserve"> by typing “</w:t>
-      </w:r>
-      <w:proofErr w:type="spellStart"/>
-      <w:r>
-        <w:t>eeglab</w:t>
-      </w:r>
-      <w:proofErr w:type="spellEnd"/>
-      <w:r>
-        <w:t>” in the command window and pressing enter</w:t>
+        <w:t>run EEGlab by typing “eeglab” in the command window and pressing enter</w:t>
       </w:r>
     </w:p>
     <w:p/>
@@ -2270,15 +1577,7 @@
     </w:p>
     <w:p>
       <w:r>
-        <w:t xml:space="preserve">Click in the </w:t>
-      </w:r>
-      <w:proofErr w:type="spellStart"/>
-      <w:r>
-        <w:t>PreMan</w:t>
-      </w:r>
-      <w:proofErr w:type="spellEnd"/>
-      <w:r>
-        <w:t xml:space="preserve"> script and click the big green “run” arrow</w:t>
+        <w:t>Click in the PreMan script and click the big green “run” arrow</w:t>
       </w:r>
     </w:p>
     <w:p/>
@@ -2509,20 +1808,7 @@
     </w:p>
     <w:p>
       <w:r>
-        <w:t>Name it [TASK]_[id</w:t>
-      </w:r>
-      <w:proofErr w:type="gramStart"/>
-      <w:r>
-        <w:t>#]_</w:t>
-      </w:r>
-      <w:proofErr w:type="spellStart"/>
-      <w:proofErr w:type="gramEnd"/>
-      <w:r>
-        <w:t>preman</w:t>
-      </w:r>
-      <w:proofErr w:type="spellEnd"/>
-      <w:r>
-        <w:t xml:space="preserve">, for example </w:t>
+        <w:t xml:space="preserve">Name it [TASK]_[id#]_preman, for example </w:t>
       </w:r>
       <w:r>
         <w:rPr>
@@ -2598,13 +1884,8 @@
     <w:p/>
     <w:p>
       <w:r>
-        <w:t xml:space="preserve">File &gt; Load existing </w:t>
-      </w:r>
-      <w:proofErr w:type="spellStart"/>
-      <w:r>
-        <w:t>datset</w:t>
-      </w:r>
-      <w:proofErr w:type="spellEnd"/>
+        <w:t>File &gt; Load existing datset</w:t>
+      </w:r>
     </w:p>
     <w:p>
       <w:r>
@@ -2674,15 +1955,7 @@
     <w:p/>
     <w:p>
       <w:r>
-        <w:t xml:space="preserve">ERPLAB &gt; Artifact detection in </w:t>
-      </w:r>
-      <w:proofErr w:type="spellStart"/>
-      <w:r>
-        <w:t>epoched</w:t>
-      </w:r>
-      <w:proofErr w:type="spellEnd"/>
-      <w:r>
-        <w:t xml:space="preserve"> data &gt; </w:t>
+        <w:t xml:space="preserve">ERPLAB &gt; Artifact detection in epoched data &gt; </w:t>
       </w:r>
       <w:r>
         <w:t>Synchronize artifact info in EEG</w:t>
@@ -2754,24 +2027,14 @@
       <w:r>
         <w:t>Name and save the file with “</w:t>
       </w:r>
-      <w:proofErr w:type="spellStart"/>
       <w:r>
         <w:rPr>
           <w:highlight w:val="yellow"/>
         </w:rPr>
         <w:t>syncrej</w:t>
       </w:r>
-      <w:proofErr w:type="spellEnd"/>
-      <w:r>
-        <w:t xml:space="preserve">” appended. You can use the dialog box now because you are in the </w:t>
-      </w:r>
-      <w:proofErr w:type="gramStart"/>
-      <w:r>
-        <w:t>participants</w:t>
-      </w:r>
-      <w:proofErr w:type="gramEnd"/>
-      <w:r>
-        <w:t xml:space="preserve"> folder as your working directory.</w:t>
+      <w:r>
+        <w:t>” appended. You can use the dialog box now because you are in the participants folder as your working directory.</w:t>
       </w:r>
     </w:p>
     <w:p/>
@@ -2886,15 +2149,7 @@
     <w:p/>
     <w:p>
       <w:r>
-        <w:t xml:space="preserve">Name the file [task]_[id#]; also save it as such! For </w:t>
-      </w:r>
-      <w:proofErr w:type="gramStart"/>
-      <w:r>
-        <w:t>example</w:t>
-      </w:r>
-      <w:proofErr w:type="gramEnd"/>
-      <w:r>
-        <w:t xml:space="preserve"> “</w:t>
+        <w:t>Name the file [task]_[id#]; also save it as such! For example “</w:t>
       </w:r>
       <w:r>
         <w:rPr>
@@ -2970,15 +2225,7 @@
     <w:p/>
     <w:p>
       <w:r>
-        <w:t xml:space="preserve">Next, scroll down in ERPPreprocessing2.m until you find the section named after the task you are currently processing. For example, since I am processing </w:t>
-      </w:r>
-      <w:proofErr w:type="spellStart"/>
-      <w:r>
-        <w:t>eDT</w:t>
-      </w:r>
-      <w:proofErr w:type="spellEnd"/>
-      <w:r>
-        <w:t xml:space="preserve"> calm I will scroll to “emotional ERP DT.” Select this section</w:t>
+        <w:t>Next, scroll down in ERPPreprocessing2.m until you find the section named after the task you are currently processing. For example, since I am processing eDT calm I will scroll to “emotional ERP DT.” Select this section</w:t>
       </w:r>
       <w:r>
         <w:t xml:space="preserve"> by clicking in it</w:t>
@@ -3089,53 +2336,21 @@
     </w:p>
     <w:p>
       <w:r>
-        <w:t xml:space="preserve">Important!! You MUST manually save the new </w:t>
-      </w:r>
-      <w:proofErr w:type="spellStart"/>
-      <w:r>
-        <w:t>ERPset</w:t>
-      </w:r>
-      <w:proofErr w:type="spellEnd"/>
-      <w:r>
-        <w:t xml:space="preserve"> or your recent work will be lost</w:t>
-      </w:r>
-    </w:p>
-    <w:p/>
-    <w:p>
-      <w:r>
-        <w:t xml:space="preserve">ERPLAB &gt; Save current </w:t>
-      </w:r>
-      <w:proofErr w:type="spellStart"/>
-      <w:r>
-        <w:t>ERP</w:t>
-      </w:r>
-      <w:r>
-        <w:t>set</w:t>
-      </w:r>
-      <w:proofErr w:type="spellEnd"/>
-      <w:r>
-        <w:t xml:space="preserve"> as</w:t>
-      </w:r>
-    </w:p>
-    <w:p>
-      <w:r>
-        <w:t xml:space="preserve">If doing DT or </w:t>
-      </w:r>
-      <w:proofErr w:type="spellStart"/>
-      <w:r>
-        <w:t>eDT</w:t>
-      </w:r>
-      <w:proofErr w:type="spellEnd"/>
-      <w:r>
-        <w:t xml:space="preserve"> add “ci” to the end of the file name. For </w:t>
-      </w:r>
-      <w:proofErr w:type="gramStart"/>
-      <w:r>
-        <w:t>example</w:t>
-      </w:r>
-      <w:proofErr w:type="gramEnd"/>
-      <w:r>
-        <w:t xml:space="preserve"> “</w:t>
+        <w:t>Important!! You MUST manually save the new ERPset or your recent work will be lost</w:t>
+      </w:r>
+    </w:p>
+    <w:p/>
+    <w:p>
+      <w:r>
+        <w:t>ERPLAB &gt; Save current ERP</w:t>
+      </w:r>
+      <w:r>
+        <w:t>set as</w:t>
+      </w:r>
+    </w:p>
+    <w:p>
+      <w:r>
+        <w:t>If doing DT or eDT add “ci” to the end of the file name. For example “</w:t>
       </w:r>
       <w:r>
         <w:rPr>
@@ -3149,23 +2364,7 @@
     </w:p>
     <w:p>
       <w:r>
-        <w:t xml:space="preserve">If doing GNG or </w:t>
-      </w:r>
-      <w:proofErr w:type="spellStart"/>
-      <w:r>
-        <w:t>eGNG</w:t>
-      </w:r>
-      <w:proofErr w:type="spellEnd"/>
-      <w:r>
-        <w:t xml:space="preserve"> add “chop” to the end of the file name. for </w:t>
-      </w:r>
-      <w:proofErr w:type="gramStart"/>
-      <w:r>
-        <w:t>example</w:t>
-      </w:r>
-      <w:proofErr w:type="gramEnd"/>
-      <w:r>
-        <w:t xml:space="preserve"> “</w:t>
+        <w:t>If doing GNG or eGNG add “chop” to the end of the file name. for example “</w:t>
       </w:r>
       <w:r>
         <w:rPr>
@@ -3177,45 +2376,20 @@
         <w:t>”</w:t>
       </w:r>
     </w:p>
-    <w:p/>
-    <w:p>
-      <w:r>
-        <w:t xml:space="preserve">Your </w:t>
-      </w:r>
-      <w:proofErr w:type="spellStart"/>
-      <w:r>
-        <w:t>matlab</w:t>
-      </w:r>
-      <w:proofErr w:type="spellEnd"/>
-      <w:r>
-        <w:t xml:space="preserve"> window should now be in a section that begins with the word “plot.” For </w:t>
-      </w:r>
-      <w:proofErr w:type="gramStart"/>
-      <w:r>
-        <w:t>example</w:t>
-      </w:r>
-      <w:proofErr w:type="gramEnd"/>
-      <w:r>
-        <w:t xml:space="preserve"> since I am doing </w:t>
-      </w:r>
-      <w:proofErr w:type="spellStart"/>
-      <w:r>
-        <w:t>eDT_calm</w:t>
-      </w:r>
-      <w:proofErr w:type="spellEnd"/>
-      <w:r>
-        <w:t xml:space="preserve"> </w:t>
-      </w:r>
-      <w:r>
-        <w:t xml:space="preserve">it says “plot </w:t>
-      </w:r>
-      <w:proofErr w:type="spellStart"/>
-      <w:r>
-        <w:t>eDT</w:t>
-      </w:r>
-      <w:proofErr w:type="spellEnd"/>
-      <w:r>
-        <w:t>”</w:t>
+    <w:p>
+      <w:r>
+        <w:t>***IMPORTANT*** for all GNG’s also mark off the participant and task on “GNG_fix_checklist.xlsx”</w:t>
+      </w:r>
+      <w:bookmarkStart w:id="0" w:name="_GoBack"/>
+      <w:bookmarkEnd w:id="0"/>
+    </w:p>
+    <w:p/>
+    <w:p>
+      <w:r>
+        <w:t xml:space="preserve">Your matlab window should now be in a section that begins with the word “plot.” For example since I am doing eDT_calm </w:t>
+      </w:r>
+      <w:r>
+        <w:t>it says “plot eDT”</w:t>
       </w:r>
     </w:p>
     <w:p/>
@@ -3276,15 +2450,7 @@
     <w:p/>
     <w:p>
       <w:r>
-        <w:t xml:space="preserve">for </w:t>
-      </w:r>
-      <w:proofErr w:type="spellStart"/>
-      <w:r>
-        <w:t>eDT</w:t>
-      </w:r>
-      <w:proofErr w:type="spellEnd"/>
-      <w:r>
-        <w:t xml:space="preserve"> two window</w:t>
+        <w:t>for eDT two window</w:t>
       </w:r>
       <w:r>
         <w:t>s will open that look like the image below. Click on the graph (circled).</w:t>
@@ -3402,15 +2568,7 @@
     </w:p>
     <w:p>
       <w:r>
-        <w:t>Save as [task]_[id</w:t>
-      </w:r>
-      <w:proofErr w:type="gramStart"/>
-      <w:r>
-        <w:t>#]_</w:t>
-      </w:r>
-      <w:proofErr w:type="gramEnd"/>
-      <w:r>
-        <w:t>[emotion from graph], for example this one is “</w:t>
+        <w:t>Save as [task]_[id#]_[emotion from graph], for example this one is “</w:t>
       </w:r>
       <w:r>
         <w:rPr>
@@ -3424,23 +2582,7 @@
     </w:p>
     <w:p>
       <w:r>
-        <w:t xml:space="preserve">Make sure to save </w:t>
-      </w:r>
-      <w:proofErr w:type="gramStart"/>
-      <w:r>
-        <w:t>both of the</w:t>
-      </w:r>
-      <w:proofErr w:type="gramEnd"/>
-      <w:r>
-        <w:t xml:space="preserve"> graphs that opened if doing </w:t>
-      </w:r>
-      <w:proofErr w:type="spellStart"/>
-      <w:r>
-        <w:t>eDT</w:t>
-      </w:r>
-      <w:proofErr w:type="spellEnd"/>
-      <w:r>
-        <w:t>!!</w:t>
+        <w:t>Make sure to save both of the graphs that opened if doing eDT!!</w:t>
       </w:r>
     </w:p>
     <w:p/>
@@ -3449,15 +2591,7 @@
         <w:t>That concludes this participant, move on to the next!</w:t>
       </w:r>
       <w:r>
-        <w:t xml:space="preserve"> Be sure to close and reopen </w:t>
-      </w:r>
-      <w:proofErr w:type="spellStart"/>
-      <w:r>
-        <w:t>EEGlab</w:t>
-      </w:r>
-      <w:proofErr w:type="spellEnd"/>
-      <w:r>
-        <w:t xml:space="preserve"> before starting a new participant!!!</w:t>
+        <w:t xml:space="preserve"> Be sure to close and reopen EEGlab before starting a new participant!!!</w:t>
       </w:r>
     </w:p>
     <w:p/>

</xml_diff>